<commit_message>
feat: check to the execution time
</commit_message>
<xml_diff>
--- a/Practice/Week5/Jobsheet 5.docx
+++ b/Practice/Week5/Jobsheet 5.docx
@@ -212,18 +212,8 @@
           <w:sz w:val="28"/>
           <w:szCs w:val="28"/>
         </w:rPr>
-        <w:t xml:space="preserve">Sherly Lutfi Azkiah </w:t>
-      </w:r>
-      <w:proofErr w:type="spellStart"/>
-      <w:r>
-        <w:rPr>
-          <w:rFonts w:ascii="Times New Roman" w:hAnsi="Times New Roman" w:cs="Times New Roman"/>
-          <w:sz w:val="28"/>
-          <w:szCs w:val="28"/>
-        </w:rPr>
-        <w:t>Sulistyawati</w:t>
-      </w:r>
-      <w:proofErr w:type="spellEnd"/>
+        <w:t>Sherly Lutfi Azkiah Sulistyawati</w:t>
+      </w:r>
     </w:p>
     <w:p>
       <w:pPr>
@@ -673,7 +663,7 @@
         <w:pStyle w:val="ListParagraph"/>
         <w:numPr>
           <w:ilvl w:val="0"/>
-          <w:numId w:val="2"/>
+          <w:numId w:val="24"/>
         </w:numPr>
         <w:spacing w:line="360" w:lineRule="auto"/>
         <w:rPr>
@@ -688,7 +678,7 @@
           <w:sz w:val="24"/>
           <w:szCs w:val="24"/>
         </w:rPr>
-        <w:t>In the implementation of Factorial Divide and Conquer Algorithm is it complete that consists of 3 stages of divide, conquer, combine? Explain each part of the program code!</w:t>
+        <w:t xml:space="preserve">The Divide Conquer algorithm for calculating factorial works by breaking down the problem into smaller subproblems until they become simple enough to solve directly. </w:t>
       </w:r>
     </w:p>
     <w:p>
@@ -712,7 +702,99 @@
           <w:szCs w:val="24"/>
         </w:rPr>
         <w:lastRenderedPageBreak/>
-        <w:t>Is it possible to repeat the factorial BF () method instead of using for? Prove it!</w:t>
+        <w:t>In the implementation of Factorial Divide and Conquer Algorithm is it complete that consists of 3 stages of divide, conquer, combine? Explain each part of the program code!</w:t>
+      </w:r>
+    </w:p>
+    <w:p>
+      <w:pPr>
+        <w:pStyle w:val="ListParagraph"/>
+        <w:numPr>
+          <w:ilvl w:val="0"/>
+          <w:numId w:val="24"/>
+        </w:numPr>
+        <w:spacing w:line="360" w:lineRule="auto"/>
+        <w:rPr>
+          <w:rFonts w:ascii="Times New Roman" w:hAnsi="Times New Roman" w:cs="Times New Roman"/>
+          <w:sz w:val="24"/>
+          <w:szCs w:val="24"/>
+        </w:rPr>
+      </w:pPr>
+      <w:r>
+        <w:rPr>
+          <w:rFonts w:ascii="Times New Roman" w:hAnsi="Times New Roman" w:cs="Times New Roman"/>
+          <w:sz w:val="24"/>
+          <w:szCs w:val="24"/>
+        </w:rPr>
+        <w:t>In the given implementation, the Divide and Conquer algorithm for calculating factorial is represented by the faktorialDC(int n) method. Let's break down each part:</w:t>
+      </w:r>
+    </w:p>
+    <w:p>
+      <w:pPr>
+        <w:pStyle w:val="ListParagraph"/>
+        <w:numPr>
+          <w:ilvl w:val="0"/>
+          <w:numId w:val="26"/>
+        </w:numPr>
+        <w:spacing w:line="360" w:lineRule="auto"/>
+        <w:rPr>
+          <w:rFonts w:ascii="Times New Roman" w:hAnsi="Times New Roman" w:cs="Times New Roman"/>
+          <w:sz w:val="24"/>
+          <w:szCs w:val="24"/>
+        </w:rPr>
+      </w:pPr>
+      <w:r>
+        <w:rPr>
+          <w:rFonts w:ascii="Times New Roman" w:hAnsi="Times New Roman" w:cs="Times New Roman"/>
+          <w:sz w:val="24"/>
+          <w:szCs w:val="24"/>
+        </w:rPr>
+        <w:t>Divide: This part is implicit in the recursive nature of the method. Each recursive call divides the problem into a smaller subproblem by decrementing n.</w:t>
+      </w:r>
+    </w:p>
+    <w:p>
+      <w:pPr>
+        <w:pStyle w:val="ListParagraph"/>
+        <w:numPr>
+          <w:ilvl w:val="0"/>
+          <w:numId w:val="26"/>
+        </w:numPr>
+        <w:spacing w:line="360" w:lineRule="auto"/>
+        <w:rPr>
+          <w:rFonts w:ascii="Times New Roman" w:hAnsi="Times New Roman" w:cs="Times New Roman"/>
+          <w:sz w:val="24"/>
+          <w:szCs w:val="24"/>
+        </w:rPr>
+      </w:pPr>
+      <w:r>
+        <w:rPr>
+          <w:rFonts w:ascii="Times New Roman" w:hAnsi="Times New Roman" w:cs="Times New Roman"/>
+          <w:sz w:val="24"/>
+          <w:szCs w:val="24"/>
+        </w:rPr>
+        <w:t>Conquer: The faktorialDC(int n) method recursively calls itself with n-1 until n becomes 1. At this point, it returns 1, which is the base case.</w:t>
+      </w:r>
+    </w:p>
+    <w:p>
+      <w:pPr>
+        <w:pStyle w:val="ListParagraph"/>
+        <w:numPr>
+          <w:ilvl w:val="0"/>
+          <w:numId w:val="26"/>
+        </w:numPr>
+        <w:spacing w:line="360" w:lineRule="auto"/>
+        <w:rPr>
+          <w:rFonts w:ascii="Times New Roman" w:hAnsi="Times New Roman" w:cs="Times New Roman"/>
+          <w:sz w:val="24"/>
+          <w:szCs w:val="24"/>
+        </w:rPr>
+      </w:pPr>
+      <w:r>
+        <w:rPr>
+          <w:rFonts w:ascii="Times New Roman" w:hAnsi="Times New Roman" w:cs="Times New Roman"/>
+          <w:sz w:val="24"/>
+          <w:szCs w:val="24"/>
+        </w:rPr>
+        <w:t>Combine: There is no explicit combine step in this implementation. However, the combination of results happens implicitly as the recursive calls return and compute the final result.</w:t>
       </w:r>
     </w:p>
     <w:p>
@@ -735,7 +817,46 @@
           <w:sz w:val="24"/>
           <w:szCs w:val="24"/>
         </w:rPr>
-        <w:t>Add a check to the execution time of the two types of methods</w:t>
+        <w:t>Is it possible to repeat the factorial BF () method instead of using for? Prove it!</w:t>
+      </w:r>
+    </w:p>
+    <w:p>
+      <w:pPr>
+        <w:pStyle w:val="ListParagraph"/>
+        <w:numPr>
+          <w:ilvl w:val="0"/>
+          <w:numId w:val="24"/>
+        </w:numPr>
+        <w:spacing w:line="360" w:lineRule="auto"/>
+        <w:rPr>
+          <w:rFonts w:ascii="Times New Roman" w:hAnsi="Times New Roman" w:cs="Times New Roman"/>
+          <w:sz w:val="24"/>
+          <w:szCs w:val="24"/>
+        </w:rPr>
+      </w:pPr>
+      <w:r>
+        <w:rPr>
+          <w:rFonts w:ascii="Times New Roman" w:hAnsi="Times New Roman" w:cs="Times New Roman"/>
+          <w:sz w:val="24"/>
+          <w:szCs w:val="24"/>
+        </w:rPr>
+        <w:t xml:space="preserve">Yes, it's possible to repeat the faktorialBF() method without using a for loop. </w:t>
+      </w:r>
+      <w:r>
+        <w:rPr>
+          <w:rFonts w:ascii="Times New Roman" w:hAnsi="Times New Roman" w:cs="Times New Roman"/>
+          <w:sz w:val="24"/>
+          <w:szCs w:val="24"/>
+        </w:rPr>
+        <w:t>We</w:t>
+      </w:r>
+      <w:r>
+        <w:rPr>
+          <w:rFonts w:ascii="Times New Roman" w:hAnsi="Times New Roman" w:cs="Times New Roman"/>
+          <w:sz w:val="24"/>
+          <w:szCs w:val="24"/>
+        </w:rPr>
+        <w:t xml:space="preserve"> can achieve this by using recursion.</w:t>
       </w:r>
     </w:p>
     <w:p>
@@ -758,6 +879,29 @@
           <w:sz w:val="24"/>
           <w:szCs w:val="24"/>
         </w:rPr>
+        <w:t>Add a check to the execution time of the two types of methods</w:t>
+      </w:r>
+    </w:p>
+    <w:p>
+      <w:pPr>
+        <w:pStyle w:val="ListParagraph"/>
+        <w:numPr>
+          <w:ilvl w:val="0"/>
+          <w:numId w:val="2"/>
+        </w:numPr>
+        <w:spacing w:line="360" w:lineRule="auto"/>
+        <w:rPr>
+          <w:rFonts w:ascii="Times New Roman" w:hAnsi="Times New Roman" w:cs="Times New Roman"/>
+          <w:sz w:val="24"/>
+          <w:szCs w:val="24"/>
+        </w:rPr>
+      </w:pPr>
+      <w:r>
+        <w:rPr>
+          <w:rFonts w:ascii="Times New Roman" w:hAnsi="Times New Roman" w:cs="Times New Roman"/>
+          <w:sz w:val="24"/>
+          <w:szCs w:val="24"/>
+        </w:rPr>
         <w:t>Prove by inputting elements that are above 20 digits, is there a difference in execution time?</w:t>
       </w:r>
     </w:p>
@@ -857,6 +1001,7 @@
           <w:sz w:val="28"/>
           <w:szCs w:val="28"/>
         </w:rPr>
+        <w:lastRenderedPageBreak/>
         <w:drawing>
           <wp:inline distT="0" distB="0" distL="0" distR="0" wp14:anchorId="08C8ADE0" wp14:editId="189BC97D">
             <wp:extent cx="5731510" cy="4295140"/>
@@ -914,7 +1059,6 @@
           <w:sz w:val="28"/>
           <w:szCs w:val="28"/>
         </w:rPr>
-        <w:lastRenderedPageBreak/>
         <w:drawing>
           <wp:inline distT="0" distB="0" distL="0" distR="0" wp14:anchorId="635451E3" wp14:editId="34D6545F">
             <wp:extent cx="4349974" cy="2470277"/>
@@ -1005,53 +1149,7 @@
           <w:sz w:val="24"/>
           <w:szCs w:val="24"/>
         </w:rPr>
-        <w:t xml:space="preserve">Explain the differences between the 2 methods made are </w:t>
-      </w:r>
-      <w:proofErr w:type="spellStart"/>
-      <w:proofErr w:type="gramStart"/>
-      <w:r>
-        <w:rPr>
-          <w:rFonts w:ascii="Times New Roman" w:hAnsi="Times New Roman" w:cs="Times New Roman"/>
-          <w:sz w:val="24"/>
-          <w:szCs w:val="24"/>
-        </w:rPr>
-        <w:t>SquaredBF</w:t>
-      </w:r>
-      <w:proofErr w:type="spellEnd"/>
-      <w:r>
-        <w:rPr>
-          <w:rFonts w:ascii="Times New Roman" w:hAnsi="Times New Roman" w:cs="Times New Roman"/>
-          <w:sz w:val="24"/>
-          <w:szCs w:val="24"/>
-        </w:rPr>
-        <w:t>(</w:t>
-      </w:r>
-      <w:proofErr w:type="gramEnd"/>
-      <w:r>
-        <w:rPr>
-          <w:rFonts w:ascii="Times New Roman" w:hAnsi="Times New Roman" w:cs="Times New Roman"/>
-          <w:sz w:val="24"/>
-          <w:szCs w:val="24"/>
-        </w:rPr>
-        <w:t xml:space="preserve">) and </w:t>
-      </w:r>
-      <w:proofErr w:type="spellStart"/>
-      <w:r>
-        <w:rPr>
-          <w:rFonts w:ascii="Times New Roman" w:hAnsi="Times New Roman" w:cs="Times New Roman"/>
-          <w:sz w:val="24"/>
-          <w:szCs w:val="24"/>
-        </w:rPr>
-        <w:t>SquaredDC</w:t>
-      </w:r>
-      <w:proofErr w:type="spellEnd"/>
-      <w:r>
-        <w:rPr>
-          <w:rFonts w:ascii="Times New Roman" w:hAnsi="Times New Roman" w:cs="Times New Roman"/>
-          <w:sz w:val="24"/>
-          <w:szCs w:val="24"/>
-        </w:rPr>
-        <w:t xml:space="preserve">()! </w:t>
+        <w:t xml:space="preserve">Explain the differences between the 2 methods made are SquaredBF() and SquaredDC()! </w:t>
       </w:r>
     </w:p>
     <w:p>
@@ -1075,25 +1173,7 @@
           <w:sz w:val="24"/>
           <w:szCs w:val="24"/>
         </w:rPr>
-        <w:t xml:space="preserve">In the </w:t>
-      </w:r>
-      <w:proofErr w:type="spellStart"/>
-      <w:r>
-        <w:rPr>
-          <w:rFonts w:ascii="Times New Roman" w:hAnsi="Times New Roman" w:cs="Times New Roman"/>
-          <w:sz w:val="24"/>
-          <w:szCs w:val="24"/>
-        </w:rPr>
-        <w:t>SuaredDC</w:t>
-      </w:r>
-      <w:proofErr w:type="spellEnd"/>
-      <w:r>
-        <w:rPr>
-          <w:rFonts w:ascii="Times New Roman" w:hAnsi="Times New Roman" w:cs="Times New Roman"/>
-          <w:sz w:val="24"/>
-          <w:szCs w:val="24"/>
-        </w:rPr>
-        <w:t xml:space="preserve"> () method there is a program as follows: </w:t>
+        <w:t xml:space="preserve">In the SuaredDC () method there is a program as follows: </w:t>
       </w:r>
     </w:p>
     <w:p>
@@ -1114,6 +1194,7 @@
           <w:sz w:val="24"/>
           <w:szCs w:val="24"/>
         </w:rPr>
+        <w:lastRenderedPageBreak/>
         <w:drawing>
           <wp:inline distT="0" distB="0" distL="0" distR="0" wp14:anchorId="180C9477" wp14:editId="35A845AA">
             <wp:extent cx="3200564" cy="654084"/>
@@ -1351,10 +1432,10 @@
           <w:rFonts w:ascii="Times New Roman" w:hAnsi="Times New Roman" w:cs="Times New Roman"/>
           <w:b/>
           <w:bCs/>
+          <w:noProof/>
           <w:sz w:val="28"/>
           <w:szCs w:val="28"/>
         </w:rPr>
-        <w:lastRenderedPageBreak/>
         <w:drawing>
           <wp:inline distT="0" distB="0" distL="0" distR="0" wp14:anchorId="47428611" wp14:editId="771F7E89">
             <wp:extent cx="4730750" cy="2457450"/>
@@ -1453,43 +1534,7 @@
           <w:sz w:val="24"/>
           <w:szCs w:val="24"/>
         </w:rPr>
-        <w:t xml:space="preserve">Give an illustration of the difference in profit calculation with the </w:t>
-      </w:r>
-      <w:proofErr w:type="spellStart"/>
-      <w:r>
-        <w:rPr>
-          <w:rFonts w:ascii="Times New Roman" w:hAnsi="Times New Roman" w:cs="Times New Roman"/>
-          <w:sz w:val="24"/>
-          <w:szCs w:val="24"/>
-        </w:rPr>
-        <w:t>TotalBF</w:t>
-      </w:r>
-      <w:proofErr w:type="spellEnd"/>
-      <w:r>
-        <w:rPr>
-          <w:rFonts w:ascii="Times New Roman" w:hAnsi="Times New Roman" w:cs="Times New Roman"/>
-          <w:sz w:val="24"/>
-          <w:szCs w:val="24"/>
-        </w:rPr>
-        <w:t xml:space="preserve"> () or </w:t>
-      </w:r>
-      <w:proofErr w:type="spellStart"/>
-      <w:r>
-        <w:rPr>
-          <w:rFonts w:ascii="Times New Roman" w:hAnsi="Times New Roman" w:cs="Times New Roman"/>
-          <w:sz w:val="24"/>
-          <w:szCs w:val="24"/>
-        </w:rPr>
-        <w:t>TotalDC</w:t>
-      </w:r>
-      <w:proofErr w:type="spellEnd"/>
-      <w:r>
-        <w:rPr>
-          <w:rFonts w:ascii="Times New Roman" w:hAnsi="Times New Roman" w:cs="Times New Roman"/>
-          <w:sz w:val="24"/>
-          <w:szCs w:val="24"/>
-        </w:rPr>
-        <w:t xml:space="preserve"> () method.</w:t>
+        <w:t>Give an illustration of the difference in profit calculation with the TotalBF () or TotalDC () method.</w:t>
       </w:r>
     </w:p>
     <w:p>
@@ -1535,25 +1580,7 @@
           <w:sz w:val="24"/>
           <w:szCs w:val="24"/>
         </w:rPr>
-        <w:t xml:space="preserve">Why is the mid variable required for the </w:t>
-      </w:r>
-      <w:proofErr w:type="spellStart"/>
-      <w:r>
-        <w:rPr>
-          <w:rFonts w:ascii="Times New Roman" w:hAnsi="Times New Roman" w:cs="Times New Roman"/>
-          <w:sz w:val="24"/>
-          <w:szCs w:val="24"/>
-        </w:rPr>
-        <w:t>TotalDC</w:t>
-      </w:r>
-      <w:proofErr w:type="spellEnd"/>
-      <w:r>
-        <w:rPr>
-          <w:rFonts w:ascii="Times New Roman" w:hAnsi="Times New Roman" w:cs="Times New Roman"/>
-          <w:sz w:val="24"/>
-          <w:szCs w:val="24"/>
-        </w:rPr>
-        <w:t xml:space="preserve"> () method?</w:t>
+        <w:t>Why is the mid variable required for the TotalDC () method?</w:t>
       </w:r>
     </w:p>
     <w:p>
@@ -1644,6 +1671,7 @@
       <w:r>
         <w:rPr>
           <w:rFonts w:ascii="Times New Roman" w:hAnsi="Times New Roman" w:cs="Times New Roman"/>
+          <w:noProof/>
         </w:rPr>
         <w:drawing>
           <wp:inline distT="0" distB="0" distL="0" distR="0" wp14:anchorId="3390F5F5" wp14:editId="5B388F5E">
@@ -1733,7 +1761,6 @@
         <w:rPr>
           <w:rFonts w:ascii="Times New Roman" w:hAnsi="Times New Roman" w:cs="Times New Roman"/>
         </w:rPr>
-        <w:lastRenderedPageBreak/>
         <w:t>(Continued question no. 2) with the modified Brute Force algorithm program in order to know the average value of all students who have been inputted to the Algorithm and data structure course.</w:t>
       </w:r>
     </w:p>
@@ -1746,14 +1773,12 @@
           <w:rFonts w:ascii="Times New Roman" w:hAnsi="Times New Roman" w:cs="Times New Roman"/>
         </w:rPr>
       </w:pPr>
-      <w:proofErr w:type="gramStart"/>
       <w:r>
         <w:rPr>
           <w:rFonts w:ascii="Times New Roman" w:hAnsi="Times New Roman" w:cs="Times New Roman"/>
         </w:rPr>
         <w:t>Example :</w:t>
       </w:r>
-      <w:proofErr w:type="gramEnd"/>
     </w:p>
     <w:p>
       <w:pPr>
@@ -1768,21 +1793,7 @@
         <w:rPr>
           <w:rFonts w:ascii="Times New Roman" w:hAnsi="Times New Roman" w:cs="Times New Roman"/>
         </w:rPr>
-        <w:t xml:space="preserve">There </w:t>
-      </w:r>
-      <w:proofErr w:type="gramStart"/>
-      <w:r>
-        <w:rPr>
-          <w:rFonts w:ascii="Times New Roman" w:hAnsi="Times New Roman" w:cs="Times New Roman"/>
-        </w:rPr>
-        <w:t>are</w:t>
-      </w:r>
-      <w:proofErr w:type="gramEnd"/>
-      <w:r>
-        <w:rPr>
-          <w:rFonts w:ascii="Times New Roman" w:hAnsi="Times New Roman" w:cs="Times New Roman"/>
-        </w:rPr>
-        <w:t xml:space="preserve"> a total of the following student grades</w:t>
+        <w:t>There are a total of the following student grades</w:t>
       </w:r>
     </w:p>
     <w:p>
@@ -1797,6 +1808,7 @@
       <w:r>
         <w:rPr>
           <w:rFonts w:ascii="Times New Roman" w:hAnsi="Times New Roman" w:cs="Times New Roman"/>
+          <w:noProof/>
         </w:rPr>
         <w:drawing>
           <wp:inline distT="0" distB="0" distL="0" distR="0" wp14:anchorId="6EFE8051" wp14:editId="257ABCC3">
@@ -1905,7 +1917,9 @@
       <w:r>
         <w:rPr>
           <w:rFonts w:ascii="Times New Roman" w:hAnsi="Times New Roman" w:cs="Times New Roman"/>
-        </w:rPr>
+          <w:noProof/>
+        </w:rPr>
+        <w:lastRenderedPageBreak/>
         <w:drawing>
           <wp:inline distT="0" distB="0" distL="0" distR="0" wp14:anchorId="00E9624C" wp14:editId="146CAB05">
             <wp:extent cx="4559534" cy="3321221"/>
@@ -1994,7 +2008,6 @@
         <w:rPr>
           <w:rFonts w:ascii="Times New Roman" w:hAnsi="Times New Roman" w:cs="Times New Roman"/>
         </w:rPr>
-        <w:lastRenderedPageBreak/>
         <w:t>Modify the program about the average value of algorithm courses using the Divide and Conquer Algorithm!</w:t>
       </w:r>
     </w:p>
@@ -2741,6 +2754,119 @@
     </w:lvl>
   </w:abstractNum>
   <w:abstractNum w:abstractNumId="8" w15:restartNumberingAfterBreak="0">
+    <w:nsid w:val="1DBF5A4F"/>
+    <w:multiLevelType w:val="hybridMultilevel"/>
+    <w:tmpl w:val="8B98DC78"/>
+    <w:lvl w:ilvl="0" w:tplc="38090001">
+      <w:start w:val="1"/>
+      <w:numFmt w:val="bullet"/>
+      <w:lvlText w:val=""/>
+      <w:lvlJc w:val="left"/>
+      <w:pPr>
+        <w:ind w:left="1080" w:hanging="360"/>
+      </w:pPr>
+      <w:rPr>
+        <w:rFonts w:ascii="Symbol" w:hAnsi="Symbol" w:hint="default"/>
+      </w:rPr>
+    </w:lvl>
+    <w:lvl w:ilvl="1" w:tplc="38090003" w:tentative="1">
+      <w:start w:val="1"/>
+      <w:numFmt w:val="bullet"/>
+      <w:lvlText w:val="o"/>
+      <w:lvlJc w:val="left"/>
+      <w:pPr>
+        <w:ind w:left="1800" w:hanging="360"/>
+      </w:pPr>
+      <w:rPr>
+        <w:rFonts w:ascii="Courier New" w:hAnsi="Courier New" w:cs="Courier New" w:hint="default"/>
+      </w:rPr>
+    </w:lvl>
+    <w:lvl w:ilvl="2" w:tplc="38090005" w:tentative="1">
+      <w:start w:val="1"/>
+      <w:numFmt w:val="bullet"/>
+      <w:lvlText w:val=""/>
+      <w:lvlJc w:val="left"/>
+      <w:pPr>
+        <w:ind w:left="2520" w:hanging="360"/>
+      </w:pPr>
+      <w:rPr>
+        <w:rFonts w:ascii="Wingdings" w:hAnsi="Wingdings" w:hint="default"/>
+      </w:rPr>
+    </w:lvl>
+    <w:lvl w:ilvl="3" w:tplc="38090001" w:tentative="1">
+      <w:start w:val="1"/>
+      <w:numFmt w:val="bullet"/>
+      <w:lvlText w:val=""/>
+      <w:lvlJc w:val="left"/>
+      <w:pPr>
+        <w:ind w:left="3240" w:hanging="360"/>
+      </w:pPr>
+      <w:rPr>
+        <w:rFonts w:ascii="Symbol" w:hAnsi="Symbol" w:hint="default"/>
+      </w:rPr>
+    </w:lvl>
+    <w:lvl w:ilvl="4" w:tplc="38090003" w:tentative="1">
+      <w:start w:val="1"/>
+      <w:numFmt w:val="bullet"/>
+      <w:lvlText w:val="o"/>
+      <w:lvlJc w:val="left"/>
+      <w:pPr>
+        <w:ind w:left="3960" w:hanging="360"/>
+      </w:pPr>
+      <w:rPr>
+        <w:rFonts w:ascii="Courier New" w:hAnsi="Courier New" w:cs="Courier New" w:hint="default"/>
+      </w:rPr>
+    </w:lvl>
+    <w:lvl w:ilvl="5" w:tplc="38090005" w:tentative="1">
+      <w:start w:val="1"/>
+      <w:numFmt w:val="bullet"/>
+      <w:lvlText w:val=""/>
+      <w:lvlJc w:val="left"/>
+      <w:pPr>
+        <w:ind w:left="4680" w:hanging="360"/>
+      </w:pPr>
+      <w:rPr>
+        <w:rFonts w:ascii="Wingdings" w:hAnsi="Wingdings" w:hint="default"/>
+      </w:rPr>
+    </w:lvl>
+    <w:lvl w:ilvl="6" w:tplc="38090001" w:tentative="1">
+      <w:start w:val="1"/>
+      <w:numFmt w:val="bullet"/>
+      <w:lvlText w:val=""/>
+      <w:lvlJc w:val="left"/>
+      <w:pPr>
+        <w:ind w:left="5400" w:hanging="360"/>
+      </w:pPr>
+      <w:rPr>
+        <w:rFonts w:ascii="Symbol" w:hAnsi="Symbol" w:hint="default"/>
+      </w:rPr>
+    </w:lvl>
+    <w:lvl w:ilvl="7" w:tplc="38090003" w:tentative="1">
+      <w:start w:val="1"/>
+      <w:numFmt w:val="bullet"/>
+      <w:lvlText w:val="o"/>
+      <w:lvlJc w:val="left"/>
+      <w:pPr>
+        <w:ind w:left="6120" w:hanging="360"/>
+      </w:pPr>
+      <w:rPr>
+        <w:rFonts w:ascii="Courier New" w:hAnsi="Courier New" w:cs="Courier New" w:hint="default"/>
+      </w:rPr>
+    </w:lvl>
+    <w:lvl w:ilvl="8" w:tplc="38090005" w:tentative="1">
+      <w:start w:val="1"/>
+      <w:numFmt w:val="bullet"/>
+      <w:lvlText w:val=""/>
+      <w:lvlJc w:val="left"/>
+      <w:pPr>
+        <w:ind w:left="6840" w:hanging="360"/>
+      </w:pPr>
+      <w:rPr>
+        <w:rFonts w:ascii="Wingdings" w:hAnsi="Wingdings" w:hint="default"/>
+      </w:rPr>
+    </w:lvl>
+  </w:abstractNum>
+  <w:abstractNum w:abstractNumId="9" w15:restartNumberingAfterBreak="0">
     <w:nsid w:val="1E067356"/>
     <w:multiLevelType w:val="hybridMultilevel"/>
     <w:tmpl w:val="0FCC8870"/>
@@ -2826,7 +2952,7 @@
       </w:pPr>
     </w:lvl>
   </w:abstractNum>
-  <w:abstractNum w:abstractNumId="9" w15:restartNumberingAfterBreak="0">
+  <w:abstractNum w:abstractNumId="10" w15:restartNumberingAfterBreak="0">
     <w:nsid w:val="20E5374D"/>
     <w:multiLevelType w:val="hybridMultilevel"/>
     <w:tmpl w:val="F9D6316A"/>
@@ -2915,7 +3041,7 @@
       </w:pPr>
     </w:lvl>
   </w:abstractNum>
-  <w:abstractNum w:abstractNumId="10" w15:restartNumberingAfterBreak="0">
+  <w:abstractNum w:abstractNumId="11" w15:restartNumberingAfterBreak="0">
     <w:nsid w:val="2708148F"/>
     <w:multiLevelType w:val="hybridMultilevel"/>
     <w:tmpl w:val="249AB262"/>
@@ -3004,7 +3130,7 @@
       </w:pPr>
     </w:lvl>
   </w:abstractNum>
-  <w:abstractNum w:abstractNumId="11" w15:restartNumberingAfterBreak="0">
+  <w:abstractNum w:abstractNumId="12" w15:restartNumberingAfterBreak="0">
     <w:nsid w:val="27FA5676"/>
     <w:multiLevelType w:val="hybridMultilevel"/>
     <w:tmpl w:val="15DAD540"/>
@@ -3093,7 +3219,231 @@
       </w:pPr>
     </w:lvl>
   </w:abstractNum>
-  <w:abstractNum w:abstractNumId="12" w15:restartNumberingAfterBreak="0">
+  <w:abstractNum w:abstractNumId="13" w15:restartNumberingAfterBreak="0">
+    <w:nsid w:val="28B137C3"/>
+    <w:multiLevelType w:val="hybridMultilevel"/>
+    <w:tmpl w:val="15A855A6"/>
+    <w:lvl w:ilvl="0" w:tplc="AFC0DBA0">
+      <w:numFmt w:val="bullet"/>
+      <w:lvlText w:val="-"/>
+      <w:lvlJc w:val="left"/>
+      <w:pPr>
+        <w:ind w:left="720" w:hanging="360"/>
+      </w:pPr>
+      <w:rPr>
+        <w:rFonts w:ascii="Times New Roman" w:eastAsiaTheme="minorHAnsi" w:hAnsi="Times New Roman" w:cs="Times New Roman" w:hint="default"/>
+      </w:rPr>
+    </w:lvl>
+    <w:lvl w:ilvl="1" w:tplc="38090003" w:tentative="1">
+      <w:start w:val="1"/>
+      <w:numFmt w:val="bullet"/>
+      <w:lvlText w:val="o"/>
+      <w:lvlJc w:val="left"/>
+      <w:pPr>
+        <w:ind w:left="1440" w:hanging="360"/>
+      </w:pPr>
+      <w:rPr>
+        <w:rFonts w:ascii="Courier New" w:hAnsi="Courier New" w:cs="Courier New" w:hint="default"/>
+      </w:rPr>
+    </w:lvl>
+    <w:lvl w:ilvl="2" w:tplc="38090005" w:tentative="1">
+      <w:start w:val="1"/>
+      <w:numFmt w:val="bullet"/>
+      <w:lvlText w:val=""/>
+      <w:lvlJc w:val="left"/>
+      <w:pPr>
+        <w:ind w:left="2160" w:hanging="360"/>
+      </w:pPr>
+      <w:rPr>
+        <w:rFonts w:ascii="Wingdings" w:hAnsi="Wingdings" w:hint="default"/>
+      </w:rPr>
+    </w:lvl>
+    <w:lvl w:ilvl="3" w:tplc="38090001" w:tentative="1">
+      <w:start w:val="1"/>
+      <w:numFmt w:val="bullet"/>
+      <w:lvlText w:val=""/>
+      <w:lvlJc w:val="left"/>
+      <w:pPr>
+        <w:ind w:left="2880" w:hanging="360"/>
+      </w:pPr>
+      <w:rPr>
+        <w:rFonts w:ascii="Symbol" w:hAnsi="Symbol" w:hint="default"/>
+      </w:rPr>
+    </w:lvl>
+    <w:lvl w:ilvl="4" w:tplc="38090003" w:tentative="1">
+      <w:start w:val="1"/>
+      <w:numFmt w:val="bullet"/>
+      <w:lvlText w:val="o"/>
+      <w:lvlJc w:val="left"/>
+      <w:pPr>
+        <w:ind w:left="3600" w:hanging="360"/>
+      </w:pPr>
+      <w:rPr>
+        <w:rFonts w:ascii="Courier New" w:hAnsi="Courier New" w:cs="Courier New" w:hint="default"/>
+      </w:rPr>
+    </w:lvl>
+    <w:lvl w:ilvl="5" w:tplc="38090005" w:tentative="1">
+      <w:start w:val="1"/>
+      <w:numFmt w:val="bullet"/>
+      <w:lvlText w:val=""/>
+      <w:lvlJc w:val="left"/>
+      <w:pPr>
+        <w:ind w:left="4320" w:hanging="360"/>
+      </w:pPr>
+      <w:rPr>
+        <w:rFonts w:ascii="Wingdings" w:hAnsi="Wingdings" w:hint="default"/>
+      </w:rPr>
+    </w:lvl>
+    <w:lvl w:ilvl="6" w:tplc="38090001" w:tentative="1">
+      <w:start w:val="1"/>
+      <w:numFmt w:val="bullet"/>
+      <w:lvlText w:val=""/>
+      <w:lvlJc w:val="left"/>
+      <w:pPr>
+        <w:ind w:left="5040" w:hanging="360"/>
+      </w:pPr>
+      <w:rPr>
+        <w:rFonts w:ascii="Symbol" w:hAnsi="Symbol" w:hint="default"/>
+      </w:rPr>
+    </w:lvl>
+    <w:lvl w:ilvl="7" w:tplc="38090003" w:tentative="1">
+      <w:start w:val="1"/>
+      <w:numFmt w:val="bullet"/>
+      <w:lvlText w:val="o"/>
+      <w:lvlJc w:val="left"/>
+      <w:pPr>
+        <w:ind w:left="5760" w:hanging="360"/>
+      </w:pPr>
+      <w:rPr>
+        <w:rFonts w:ascii="Courier New" w:hAnsi="Courier New" w:cs="Courier New" w:hint="default"/>
+      </w:rPr>
+    </w:lvl>
+    <w:lvl w:ilvl="8" w:tplc="38090005" w:tentative="1">
+      <w:start w:val="1"/>
+      <w:numFmt w:val="bullet"/>
+      <w:lvlText w:val=""/>
+      <w:lvlJc w:val="left"/>
+      <w:pPr>
+        <w:ind w:left="6480" w:hanging="360"/>
+      </w:pPr>
+      <w:rPr>
+        <w:rFonts w:ascii="Wingdings" w:hAnsi="Wingdings" w:hint="default"/>
+      </w:rPr>
+    </w:lvl>
+  </w:abstractNum>
+  <w:abstractNum w:abstractNumId="14" w15:restartNumberingAfterBreak="0">
+    <w:nsid w:val="30474E2A"/>
+    <w:multiLevelType w:val="hybridMultilevel"/>
+    <w:tmpl w:val="7B56F948"/>
+    <w:lvl w:ilvl="0" w:tplc="DABABB0E">
+      <w:numFmt w:val="bullet"/>
+      <w:lvlText w:val="-"/>
+      <w:lvlJc w:val="left"/>
+      <w:pPr>
+        <w:ind w:left="720" w:hanging="360"/>
+      </w:pPr>
+      <w:rPr>
+        <w:rFonts w:ascii="Times New Roman" w:eastAsiaTheme="minorHAnsi" w:hAnsi="Times New Roman" w:cs="Times New Roman" w:hint="default"/>
+      </w:rPr>
+    </w:lvl>
+    <w:lvl w:ilvl="1" w:tplc="38090003" w:tentative="1">
+      <w:start w:val="1"/>
+      <w:numFmt w:val="bullet"/>
+      <w:lvlText w:val="o"/>
+      <w:lvlJc w:val="left"/>
+      <w:pPr>
+        <w:ind w:left="1440" w:hanging="360"/>
+      </w:pPr>
+      <w:rPr>
+        <w:rFonts w:ascii="Courier New" w:hAnsi="Courier New" w:cs="Courier New" w:hint="default"/>
+      </w:rPr>
+    </w:lvl>
+    <w:lvl w:ilvl="2" w:tplc="38090005" w:tentative="1">
+      <w:start w:val="1"/>
+      <w:numFmt w:val="bullet"/>
+      <w:lvlText w:val=""/>
+      <w:lvlJc w:val="left"/>
+      <w:pPr>
+        <w:ind w:left="2160" w:hanging="360"/>
+      </w:pPr>
+      <w:rPr>
+        <w:rFonts w:ascii="Wingdings" w:hAnsi="Wingdings" w:hint="default"/>
+      </w:rPr>
+    </w:lvl>
+    <w:lvl w:ilvl="3" w:tplc="38090001" w:tentative="1">
+      <w:start w:val="1"/>
+      <w:numFmt w:val="bullet"/>
+      <w:lvlText w:val=""/>
+      <w:lvlJc w:val="left"/>
+      <w:pPr>
+        <w:ind w:left="2880" w:hanging="360"/>
+      </w:pPr>
+      <w:rPr>
+        <w:rFonts w:ascii="Symbol" w:hAnsi="Symbol" w:hint="default"/>
+      </w:rPr>
+    </w:lvl>
+    <w:lvl w:ilvl="4" w:tplc="38090003" w:tentative="1">
+      <w:start w:val="1"/>
+      <w:numFmt w:val="bullet"/>
+      <w:lvlText w:val="o"/>
+      <w:lvlJc w:val="left"/>
+      <w:pPr>
+        <w:ind w:left="3600" w:hanging="360"/>
+      </w:pPr>
+      <w:rPr>
+        <w:rFonts w:ascii="Courier New" w:hAnsi="Courier New" w:cs="Courier New" w:hint="default"/>
+      </w:rPr>
+    </w:lvl>
+    <w:lvl w:ilvl="5" w:tplc="38090005" w:tentative="1">
+      <w:start w:val="1"/>
+      <w:numFmt w:val="bullet"/>
+      <w:lvlText w:val=""/>
+      <w:lvlJc w:val="left"/>
+      <w:pPr>
+        <w:ind w:left="4320" w:hanging="360"/>
+      </w:pPr>
+      <w:rPr>
+        <w:rFonts w:ascii="Wingdings" w:hAnsi="Wingdings" w:hint="default"/>
+      </w:rPr>
+    </w:lvl>
+    <w:lvl w:ilvl="6" w:tplc="38090001" w:tentative="1">
+      <w:start w:val="1"/>
+      <w:numFmt w:val="bullet"/>
+      <w:lvlText w:val=""/>
+      <w:lvlJc w:val="left"/>
+      <w:pPr>
+        <w:ind w:left="5040" w:hanging="360"/>
+      </w:pPr>
+      <w:rPr>
+        <w:rFonts w:ascii="Symbol" w:hAnsi="Symbol" w:hint="default"/>
+      </w:rPr>
+    </w:lvl>
+    <w:lvl w:ilvl="7" w:tplc="38090003" w:tentative="1">
+      <w:start w:val="1"/>
+      <w:numFmt w:val="bullet"/>
+      <w:lvlText w:val="o"/>
+      <w:lvlJc w:val="left"/>
+      <w:pPr>
+        <w:ind w:left="5760" w:hanging="360"/>
+      </w:pPr>
+      <w:rPr>
+        <w:rFonts w:ascii="Courier New" w:hAnsi="Courier New" w:cs="Courier New" w:hint="default"/>
+      </w:rPr>
+    </w:lvl>
+    <w:lvl w:ilvl="8" w:tplc="38090005" w:tentative="1">
+      <w:start w:val="1"/>
+      <w:numFmt w:val="bullet"/>
+      <w:lvlText w:val=""/>
+      <w:lvlJc w:val="left"/>
+      <w:pPr>
+        <w:ind w:left="6480" w:hanging="360"/>
+      </w:pPr>
+      <w:rPr>
+        <w:rFonts w:ascii="Wingdings" w:hAnsi="Wingdings" w:hint="default"/>
+      </w:rPr>
+    </w:lvl>
+  </w:abstractNum>
+  <w:abstractNum w:abstractNumId="15" w15:restartNumberingAfterBreak="0">
     <w:nsid w:val="37C24733"/>
     <w:multiLevelType w:val="hybridMultilevel"/>
     <w:tmpl w:val="5CB2A986"/>
@@ -3182,7 +3532,7 @@
       </w:pPr>
     </w:lvl>
   </w:abstractNum>
-  <w:abstractNum w:abstractNumId="13" w15:restartNumberingAfterBreak="0">
+  <w:abstractNum w:abstractNumId="16" w15:restartNumberingAfterBreak="0">
     <w:nsid w:val="3CE138C4"/>
     <w:multiLevelType w:val="hybridMultilevel"/>
     <w:tmpl w:val="B546BA60"/>
@@ -3271,7 +3621,7 @@
       </w:pPr>
     </w:lvl>
   </w:abstractNum>
-  <w:abstractNum w:abstractNumId="14" w15:restartNumberingAfterBreak="0">
+  <w:abstractNum w:abstractNumId="17" w15:restartNumberingAfterBreak="0">
     <w:nsid w:val="3E771091"/>
     <w:multiLevelType w:val="hybridMultilevel"/>
     <w:tmpl w:val="298096EE"/>
@@ -3360,7 +3710,7 @@
       </w:pPr>
     </w:lvl>
   </w:abstractNum>
-  <w:abstractNum w:abstractNumId="15" w15:restartNumberingAfterBreak="0">
+  <w:abstractNum w:abstractNumId="18" w15:restartNumberingAfterBreak="0">
     <w:nsid w:val="46DF2382"/>
     <w:multiLevelType w:val="hybridMultilevel"/>
     <w:tmpl w:val="30B04808"/>
@@ -3473,7 +3823,7 @@
       </w:rPr>
     </w:lvl>
   </w:abstractNum>
-  <w:abstractNum w:abstractNumId="16" w15:restartNumberingAfterBreak="0">
+  <w:abstractNum w:abstractNumId="19" w15:restartNumberingAfterBreak="0">
     <w:nsid w:val="543AF3CF"/>
     <w:multiLevelType w:val="hybridMultilevel"/>
     <w:tmpl w:val="FFFFFFFF"/>
@@ -3524,7 +3874,7 @@
       <w:lvlJc w:val="left"/>
     </w:lvl>
   </w:abstractNum>
-  <w:abstractNum w:abstractNumId="17" w15:restartNumberingAfterBreak="0">
+  <w:abstractNum w:abstractNumId="20" w15:restartNumberingAfterBreak="0">
     <w:nsid w:val="5D374813"/>
     <w:multiLevelType w:val="hybridMultilevel"/>
     <w:tmpl w:val="65423198"/>
@@ -3613,7 +3963,7 @@
       </w:pPr>
     </w:lvl>
   </w:abstractNum>
-  <w:abstractNum w:abstractNumId="18" w15:restartNumberingAfterBreak="0">
+  <w:abstractNum w:abstractNumId="21" w15:restartNumberingAfterBreak="0">
     <w:nsid w:val="64A9625D"/>
     <w:multiLevelType w:val="hybridMultilevel"/>
     <w:tmpl w:val="A7969678"/>
@@ -3726,7 +4076,120 @@
       </w:rPr>
     </w:lvl>
   </w:abstractNum>
-  <w:abstractNum w:abstractNumId="19" w15:restartNumberingAfterBreak="0">
+  <w:abstractNum w:abstractNumId="22" w15:restartNumberingAfterBreak="0">
+    <w:nsid w:val="65886D72"/>
+    <w:multiLevelType w:val="hybridMultilevel"/>
+    <w:tmpl w:val="08B6A384"/>
+    <w:lvl w:ilvl="0" w:tplc="38090001">
+      <w:start w:val="1"/>
+      <w:numFmt w:val="bullet"/>
+      <w:lvlText w:val=""/>
+      <w:lvlJc w:val="left"/>
+      <w:pPr>
+        <w:ind w:left="1440" w:hanging="360"/>
+      </w:pPr>
+      <w:rPr>
+        <w:rFonts w:ascii="Symbol" w:hAnsi="Symbol" w:hint="default"/>
+      </w:rPr>
+    </w:lvl>
+    <w:lvl w:ilvl="1" w:tplc="38090003" w:tentative="1">
+      <w:start w:val="1"/>
+      <w:numFmt w:val="bullet"/>
+      <w:lvlText w:val="o"/>
+      <w:lvlJc w:val="left"/>
+      <w:pPr>
+        <w:ind w:left="2160" w:hanging="360"/>
+      </w:pPr>
+      <w:rPr>
+        <w:rFonts w:ascii="Courier New" w:hAnsi="Courier New" w:cs="Courier New" w:hint="default"/>
+      </w:rPr>
+    </w:lvl>
+    <w:lvl w:ilvl="2" w:tplc="38090005" w:tentative="1">
+      <w:start w:val="1"/>
+      <w:numFmt w:val="bullet"/>
+      <w:lvlText w:val=""/>
+      <w:lvlJc w:val="left"/>
+      <w:pPr>
+        <w:ind w:left="2880" w:hanging="360"/>
+      </w:pPr>
+      <w:rPr>
+        <w:rFonts w:ascii="Wingdings" w:hAnsi="Wingdings" w:hint="default"/>
+      </w:rPr>
+    </w:lvl>
+    <w:lvl w:ilvl="3" w:tplc="38090001" w:tentative="1">
+      <w:start w:val="1"/>
+      <w:numFmt w:val="bullet"/>
+      <w:lvlText w:val=""/>
+      <w:lvlJc w:val="left"/>
+      <w:pPr>
+        <w:ind w:left="3600" w:hanging="360"/>
+      </w:pPr>
+      <w:rPr>
+        <w:rFonts w:ascii="Symbol" w:hAnsi="Symbol" w:hint="default"/>
+      </w:rPr>
+    </w:lvl>
+    <w:lvl w:ilvl="4" w:tplc="38090003" w:tentative="1">
+      <w:start w:val="1"/>
+      <w:numFmt w:val="bullet"/>
+      <w:lvlText w:val="o"/>
+      <w:lvlJc w:val="left"/>
+      <w:pPr>
+        <w:ind w:left="4320" w:hanging="360"/>
+      </w:pPr>
+      <w:rPr>
+        <w:rFonts w:ascii="Courier New" w:hAnsi="Courier New" w:cs="Courier New" w:hint="default"/>
+      </w:rPr>
+    </w:lvl>
+    <w:lvl w:ilvl="5" w:tplc="38090005" w:tentative="1">
+      <w:start w:val="1"/>
+      <w:numFmt w:val="bullet"/>
+      <w:lvlText w:val=""/>
+      <w:lvlJc w:val="left"/>
+      <w:pPr>
+        <w:ind w:left="5040" w:hanging="360"/>
+      </w:pPr>
+      <w:rPr>
+        <w:rFonts w:ascii="Wingdings" w:hAnsi="Wingdings" w:hint="default"/>
+      </w:rPr>
+    </w:lvl>
+    <w:lvl w:ilvl="6" w:tplc="38090001" w:tentative="1">
+      <w:start w:val="1"/>
+      <w:numFmt w:val="bullet"/>
+      <w:lvlText w:val=""/>
+      <w:lvlJc w:val="left"/>
+      <w:pPr>
+        <w:ind w:left="5760" w:hanging="360"/>
+      </w:pPr>
+      <w:rPr>
+        <w:rFonts w:ascii="Symbol" w:hAnsi="Symbol" w:hint="default"/>
+      </w:rPr>
+    </w:lvl>
+    <w:lvl w:ilvl="7" w:tplc="38090003" w:tentative="1">
+      <w:start w:val="1"/>
+      <w:numFmt w:val="bullet"/>
+      <w:lvlText w:val="o"/>
+      <w:lvlJc w:val="left"/>
+      <w:pPr>
+        <w:ind w:left="6480" w:hanging="360"/>
+      </w:pPr>
+      <w:rPr>
+        <w:rFonts w:ascii="Courier New" w:hAnsi="Courier New" w:cs="Courier New" w:hint="default"/>
+      </w:rPr>
+    </w:lvl>
+    <w:lvl w:ilvl="8" w:tplc="38090005" w:tentative="1">
+      <w:start w:val="1"/>
+      <w:numFmt w:val="bullet"/>
+      <w:lvlText w:val=""/>
+      <w:lvlJc w:val="left"/>
+      <w:pPr>
+        <w:ind w:left="7200" w:hanging="360"/>
+      </w:pPr>
+      <w:rPr>
+        <w:rFonts w:ascii="Wingdings" w:hAnsi="Wingdings" w:hint="default"/>
+      </w:rPr>
+    </w:lvl>
+  </w:abstractNum>
+  <w:abstractNum w:abstractNumId="23" w15:restartNumberingAfterBreak="0">
     <w:nsid w:val="76200527"/>
     <w:multiLevelType w:val="hybridMultilevel"/>
     <w:tmpl w:val="ED7C482A"/>
@@ -3817,7 +4280,7 @@
       </w:pPr>
     </w:lvl>
   </w:abstractNum>
-  <w:abstractNum w:abstractNumId="20" w15:restartNumberingAfterBreak="0">
+  <w:abstractNum w:abstractNumId="24" w15:restartNumberingAfterBreak="0">
     <w:nsid w:val="76321BAD"/>
     <w:multiLevelType w:val="hybridMultilevel"/>
     <w:tmpl w:val="FFFFFFFF"/>
@@ -3870,7 +4333,7 @@
       <w:lvlJc w:val="left"/>
     </w:lvl>
   </w:abstractNum>
-  <w:abstractNum w:abstractNumId="21" w15:restartNumberingAfterBreak="0">
+  <w:abstractNum w:abstractNumId="25" w15:restartNumberingAfterBreak="0">
     <w:nsid w:val="7675349F"/>
     <w:multiLevelType w:val="hybridMultilevel"/>
     <w:tmpl w:val="B8C03C38"/>
@@ -3984,37 +4447,37 @@
     </w:lvl>
   </w:abstractNum>
   <w:num w:numId="1" w16cid:durableId="54085166">
-    <w:abstractNumId w:val="14"/>
+    <w:abstractNumId w:val="17"/>
   </w:num>
   <w:num w:numId="2" w16cid:durableId="771704960">
-    <w:abstractNumId w:val="8"/>
+    <w:abstractNumId w:val="9"/>
   </w:num>
   <w:num w:numId="3" w16cid:durableId="36659450">
     <w:abstractNumId w:val="7"/>
   </w:num>
   <w:num w:numId="4" w16cid:durableId="1168250280">
-    <w:abstractNumId w:val="19"/>
+    <w:abstractNumId w:val="23"/>
   </w:num>
   <w:num w:numId="5" w16cid:durableId="1312561548">
-    <w:abstractNumId w:val="17"/>
+    <w:abstractNumId w:val="20"/>
   </w:num>
   <w:num w:numId="6" w16cid:durableId="979387580">
-    <w:abstractNumId w:val="10"/>
+    <w:abstractNumId w:val="11"/>
   </w:num>
   <w:num w:numId="7" w16cid:durableId="1997108700">
-    <w:abstractNumId w:val="13"/>
+    <w:abstractNumId w:val="16"/>
   </w:num>
   <w:num w:numId="8" w16cid:durableId="597373167">
     <w:abstractNumId w:val="0"/>
   </w:num>
   <w:num w:numId="9" w16cid:durableId="828253352">
-    <w:abstractNumId w:val="11"/>
+    <w:abstractNumId w:val="12"/>
   </w:num>
   <w:num w:numId="10" w16cid:durableId="290526580">
-    <w:abstractNumId w:val="15"/>
+    <w:abstractNumId w:val="18"/>
   </w:num>
   <w:num w:numId="11" w16cid:durableId="905188978">
-    <w:abstractNumId w:val="20"/>
+    <w:abstractNumId w:val="24"/>
   </w:num>
   <w:num w:numId="12" w16cid:durableId="208422896">
     <w:abstractNumId w:val="5"/>
@@ -4023,7 +4486,7 @@
     <w:abstractNumId w:val="1"/>
   </w:num>
   <w:num w:numId="14" w16cid:durableId="970331773">
-    <w:abstractNumId w:val="18"/>
+    <w:abstractNumId w:val="21"/>
   </w:num>
   <w:num w:numId="15" w16cid:durableId="373580322">
     <w:abstractNumId w:val="6"/>
@@ -4032,22 +4495,34 @@
     <w:abstractNumId w:val="4"/>
   </w:num>
   <w:num w:numId="17" w16cid:durableId="1100376778">
-    <w:abstractNumId w:val="16"/>
+    <w:abstractNumId w:val="19"/>
   </w:num>
   <w:num w:numId="18" w16cid:durableId="445776158">
     <w:abstractNumId w:val="3"/>
   </w:num>
   <w:num w:numId="19" w16cid:durableId="2006475064">
-    <w:abstractNumId w:val="21"/>
+    <w:abstractNumId w:val="25"/>
   </w:num>
   <w:num w:numId="20" w16cid:durableId="1540626298">
     <w:abstractNumId w:val="2"/>
   </w:num>
   <w:num w:numId="21" w16cid:durableId="1380015770">
-    <w:abstractNumId w:val="9"/>
+    <w:abstractNumId w:val="10"/>
   </w:num>
   <w:num w:numId="22" w16cid:durableId="21058809">
-    <w:abstractNumId w:val="12"/>
+    <w:abstractNumId w:val="15"/>
+  </w:num>
+  <w:num w:numId="23" w16cid:durableId="1641839936">
+    <w:abstractNumId w:val="13"/>
+  </w:num>
+  <w:num w:numId="24" w16cid:durableId="1820414900">
+    <w:abstractNumId w:val="14"/>
+  </w:num>
+  <w:num w:numId="25" w16cid:durableId="178009650">
+    <w:abstractNumId w:val="22"/>
+  </w:num>
+  <w:num w:numId="26" w16cid:durableId="401758200">
+    <w:abstractNumId w:val="8"/>
   </w:num>
 </w:numbering>
 </file>

</xml_diff>

<commit_message>
fix: the execution time
</commit_message>
<xml_diff>
--- a/Practice/Week5/Jobsheet 5.docx
+++ b/Practice/Week5/Jobsheet 5.docx
@@ -212,8 +212,18 @@
           <w:sz w:val="28"/>
           <w:szCs w:val="28"/>
         </w:rPr>
-        <w:t>Sherly Lutfi Azkiah Sulistyawati</w:t>
-      </w:r>
+        <w:t xml:space="preserve">Sherly Lutfi Azkiah </w:t>
+      </w:r>
+      <w:proofErr w:type="spellStart"/>
+      <w:r>
+        <w:rPr>
+          <w:rFonts w:ascii="Times New Roman" w:hAnsi="Times New Roman" w:cs="Times New Roman"/>
+          <w:sz w:val="28"/>
+          <w:szCs w:val="28"/>
+        </w:rPr>
+        <w:t>Sulistyawati</w:t>
+      </w:r>
+      <w:proofErr w:type="spellEnd"/>
     </w:p>
     <w:p>
       <w:pPr>
@@ -725,7 +735,35 @@
           <w:sz w:val="24"/>
           <w:szCs w:val="24"/>
         </w:rPr>
-        <w:t>In the given implementation, the Divide and Conquer algorithm for calculating factorial is represented by the faktorialDC(int n) method. Let's break down each part:</w:t>
+        <w:t xml:space="preserve">In the given implementation, the Divide and Conquer algorithm for calculating factorial is represented by the </w:t>
+      </w:r>
+      <w:proofErr w:type="spellStart"/>
+      <w:proofErr w:type="gramStart"/>
+      <w:r>
+        <w:rPr>
+          <w:rFonts w:ascii="Times New Roman" w:hAnsi="Times New Roman" w:cs="Times New Roman"/>
+          <w:sz w:val="24"/>
+          <w:szCs w:val="24"/>
+        </w:rPr>
+        <w:t>faktorialDC</w:t>
+      </w:r>
+      <w:proofErr w:type="spellEnd"/>
+      <w:r>
+        <w:rPr>
+          <w:rFonts w:ascii="Times New Roman" w:hAnsi="Times New Roman" w:cs="Times New Roman"/>
+          <w:sz w:val="24"/>
+          <w:szCs w:val="24"/>
+        </w:rPr>
+        <w:t>(</w:t>
+      </w:r>
+      <w:proofErr w:type="gramEnd"/>
+      <w:r>
+        <w:rPr>
+          <w:rFonts w:ascii="Times New Roman" w:hAnsi="Times New Roman" w:cs="Times New Roman"/>
+          <w:sz w:val="24"/>
+          <w:szCs w:val="24"/>
+        </w:rPr>
+        <w:t>int n) method. Let's break down each part:</w:t>
       </w:r>
     </w:p>
     <w:p>
@@ -771,7 +809,35 @@
           <w:sz w:val="24"/>
           <w:szCs w:val="24"/>
         </w:rPr>
-        <w:t>Conquer: The faktorialDC(int n) method recursively calls itself with n-1 until n becomes 1. At this point, it returns 1, which is the base case.</w:t>
+        <w:t xml:space="preserve">Conquer: The </w:t>
+      </w:r>
+      <w:proofErr w:type="spellStart"/>
+      <w:proofErr w:type="gramStart"/>
+      <w:r>
+        <w:rPr>
+          <w:rFonts w:ascii="Times New Roman" w:hAnsi="Times New Roman" w:cs="Times New Roman"/>
+          <w:sz w:val="24"/>
+          <w:szCs w:val="24"/>
+        </w:rPr>
+        <w:t>faktorialDC</w:t>
+      </w:r>
+      <w:proofErr w:type="spellEnd"/>
+      <w:r>
+        <w:rPr>
+          <w:rFonts w:ascii="Times New Roman" w:hAnsi="Times New Roman" w:cs="Times New Roman"/>
+          <w:sz w:val="24"/>
+          <w:szCs w:val="24"/>
+        </w:rPr>
+        <w:t>(</w:t>
+      </w:r>
+      <w:proofErr w:type="gramEnd"/>
+      <w:r>
+        <w:rPr>
+          <w:rFonts w:ascii="Times New Roman" w:hAnsi="Times New Roman" w:cs="Times New Roman"/>
+          <w:sz w:val="24"/>
+          <w:szCs w:val="24"/>
+        </w:rPr>
+        <w:t>int n) method recursively calls itself with n-1 until n becomes 1. At this point, it returns 1, which is the base case.</w:t>
       </w:r>
     </w:p>
     <w:p>
@@ -840,7 +906,35 @@
           <w:sz w:val="24"/>
           <w:szCs w:val="24"/>
         </w:rPr>
-        <w:t xml:space="preserve">Yes, it's possible to repeat the faktorialBF() method without using a for loop. </w:t>
+        <w:t xml:space="preserve">Yes, it's possible to repeat the </w:t>
+      </w:r>
+      <w:proofErr w:type="spellStart"/>
+      <w:proofErr w:type="gramStart"/>
+      <w:r>
+        <w:rPr>
+          <w:rFonts w:ascii="Times New Roman" w:hAnsi="Times New Roman" w:cs="Times New Roman"/>
+          <w:sz w:val="24"/>
+          <w:szCs w:val="24"/>
+        </w:rPr>
+        <w:t>faktorialBF</w:t>
+      </w:r>
+      <w:proofErr w:type="spellEnd"/>
+      <w:r>
+        <w:rPr>
+          <w:rFonts w:ascii="Times New Roman" w:hAnsi="Times New Roman" w:cs="Times New Roman"/>
+          <w:sz w:val="24"/>
+          <w:szCs w:val="24"/>
+        </w:rPr>
+        <w:t>(</w:t>
+      </w:r>
+      <w:proofErr w:type="gramEnd"/>
+      <w:r>
+        <w:rPr>
+          <w:rFonts w:ascii="Times New Roman" w:hAnsi="Times New Roman" w:cs="Times New Roman"/>
+          <w:sz w:val="24"/>
+          <w:szCs w:val="24"/>
+        </w:rPr>
+        <w:t xml:space="preserve">) method without using a for loop. </w:t>
       </w:r>
       <w:r>
         <w:rPr>
@@ -857,6 +951,107 @@
           <w:szCs w:val="24"/>
         </w:rPr>
         <w:t xml:space="preserve"> can achieve this by using recursion.</w:t>
+      </w:r>
+    </w:p>
+    <w:p>
+      <w:pPr>
+        <w:pStyle w:val="ListParagraph"/>
+        <w:spacing w:line="360" w:lineRule="auto"/>
+        <w:rPr>
+          <w:rFonts w:ascii="Times New Roman" w:hAnsi="Times New Roman" w:cs="Times New Roman"/>
+          <w:sz w:val="24"/>
+          <w:szCs w:val="24"/>
+        </w:rPr>
+      </w:pPr>
+      <w:r>
+        <w:rPr>
+          <w:rFonts w:ascii="Times New Roman" w:hAnsi="Times New Roman" w:cs="Times New Roman"/>
+          <w:sz w:val="24"/>
+          <w:szCs w:val="24"/>
+        </w:rPr>
+        <w:drawing>
+          <wp:inline distT="0" distB="0" distL="0" distR="0" wp14:anchorId="1EC30252" wp14:editId="3A3CB47E">
+            <wp:extent cx="2921150" cy="1289116"/>
+            <wp:effectExtent l="0" t="0" r="0" b="6350"/>
+            <wp:docPr id="1485540292" name="Picture 1"/>
+            <wp:cNvGraphicFramePr>
+              <a:graphicFrameLocks xmlns:a="http://schemas.openxmlformats.org/drawingml/2006/main" noChangeAspect="1"/>
+            </wp:cNvGraphicFramePr>
+            <a:graphic xmlns:a="http://schemas.openxmlformats.org/drawingml/2006/main">
+              <a:graphicData uri="http://schemas.openxmlformats.org/drawingml/2006/picture">
+                <pic:pic xmlns:pic="http://schemas.openxmlformats.org/drawingml/2006/picture">
+                  <pic:nvPicPr>
+                    <pic:cNvPr id="1485540292" name=""/>
+                    <pic:cNvPicPr/>
+                  </pic:nvPicPr>
+                  <pic:blipFill>
+                    <a:blip r:embed="rId8"/>
+                    <a:stretch>
+                      <a:fillRect/>
+                    </a:stretch>
+                  </pic:blipFill>
+                  <pic:spPr>
+                    <a:xfrm>
+                      <a:off x="0" y="0"/>
+                      <a:ext cx="2921150" cy="1289116"/>
+                    </a:xfrm>
+                    <a:prstGeom prst="rect">
+                      <a:avLst/>
+                    </a:prstGeom>
+                  </pic:spPr>
+                </pic:pic>
+              </a:graphicData>
+            </a:graphic>
+          </wp:inline>
+        </w:drawing>
+      </w:r>
+      <w:r>
+        <w:rPr>
+          <w:noProof/>
+        </w:rPr>
+        <w:t xml:space="preserve"> </w:t>
+      </w:r>
+      <w:r>
+        <w:rPr>
+          <w:rFonts w:ascii="Times New Roman" w:hAnsi="Times New Roman" w:cs="Times New Roman"/>
+          <w:sz w:val="24"/>
+          <w:szCs w:val="24"/>
+        </w:rPr>
+        <w:drawing>
+          <wp:inline distT="0" distB="0" distL="0" distR="0" wp14:anchorId="6D5CD6D5" wp14:editId="1DAA9654">
+            <wp:extent cx="4153113" cy="2629035"/>
+            <wp:effectExtent l="0" t="0" r="0" b="0"/>
+            <wp:docPr id="854021411" name="Picture 1"/>
+            <wp:cNvGraphicFramePr>
+              <a:graphicFrameLocks xmlns:a="http://schemas.openxmlformats.org/drawingml/2006/main" noChangeAspect="1"/>
+            </wp:cNvGraphicFramePr>
+            <a:graphic xmlns:a="http://schemas.openxmlformats.org/drawingml/2006/main">
+              <a:graphicData uri="http://schemas.openxmlformats.org/drawingml/2006/picture">
+                <pic:pic xmlns:pic="http://schemas.openxmlformats.org/drawingml/2006/picture">
+                  <pic:nvPicPr>
+                    <pic:cNvPr id="854021411" name=""/>
+                    <pic:cNvPicPr/>
+                  </pic:nvPicPr>
+                  <pic:blipFill>
+                    <a:blip r:embed="rId9"/>
+                    <a:stretch>
+                      <a:fillRect/>
+                    </a:stretch>
+                  </pic:blipFill>
+                  <pic:spPr>
+                    <a:xfrm>
+                      <a:off x="0" y="0"/>
+                      <a:ext cx="4153113" cy="2629035"/>
+                    </a:xfrm>
+                    <a:prstGeom prst="rect">
+                      <a:avLst/>
+                    </a:prstGeom>
+                  </pic:spPr>
+                </pic:pic>
+              </a:graphicData>
+            </a:graphic>
+          </wp:inline>
+        </w:drawing>
       </w:r>
     </w:p>
     <w:p>
@@ -881,6 +1076,188 @@
         </w:rPr>
         <w:t>Add a check to the execution time of the two types of methods</w:t>
       </w:r>
+      <w:r>
+        <w:rPr>
+          <w:rFonts w:ascii="Times New Roman" w:hAnsi="Times New Roman" w:cs="Times New Roman"/>
+          <w:sz w:val="24"/>
+          <w:szCs w:val="24"/>
+        </w:rPr>
+        <w:t>!</w:t>
+      </w:r>
+    </w:p>
+    <w:p>
+      <w:pPr>
+        <w:pStyle w:val="ListParagraph"/>
+        <w:numPr>
+          <w:ilvl w:val="0"/>
+          <w:numId w:val="24"/>
+        </w:numPr>
+        <w:spacing w:line="360" w:lineRule="auto"/>
+        <w:rPr>
+          <w:rFonts w:ascii="Times New Roman" w:hAnsi="Times New Roman" w:cs="Times New Roman"/>
+          <w:sz w:val="24"/>
+          <w:szCs w:val="24"/>
+        </w:rPr>
+      </w:pPr>
+      <w:r>
+        <w:rPr>
+          <w:rFonts w:ascii="Times New Roman" w:hAnsi="Times New Roman" w:cs="Times New Roman"/>
+          <w:sz w:val="24"/>
+          <w:szCs w:val="24"/>
+        </w:rPr>
+        <w:t>A</w:t>
+      </w:r>
+      <w:r>
+        <w:rPr>
+          <w:rFonts w:ascii="Times New Roman" w:hAnsi="Times New Roman" w:cs="Times New Roman"/>
+          <w:sz w:val="24"/>
+          <w:szCs w:val="24"/>
+        </w:rPr>
+        <w:t xml:space="preserve">dd timing checks to measure the execution time of each method using </w:t>
+      </w:r>
+      <w:proofErr w:type="spellStart"/>
+      <w:r>
+        <w:rPr>
+          <w:rFonts w:ascii="Times New Roman" w:hAnsi="Times New Roman" w:cs="Times New Roman"/>
+          <w:sz w:val="24"/>
+          <w:szCs w:val="24"/>
+        </w:rPr>
+        <w:t>System.currentTimeMillis</w:t>
+      </w:r>
+      <w:proofErr w:type="spellEnd"/>
+      <w:r>
+        <w:rPr>
+          <w:rFonts w:ascii="Times New Roman" w:hAnsi="Times New Roman" w:cs="Times New Roman"/>
+          <w:sz w:val="24"/>
+          <w:szCs w:val="24"/>
+        </w:rPr>
+        <w:t xml:space="preserve">() or </w:t>
+      </w:r>
+      <w:proofErr w:type="spellStart"/>
+      <w:r>
+        <w:rPr>
+          <w:rFonts w:ascii="Times New Roman" w:hAnsi="Times New Roman" w:cs="Times New Roman"/>
+          <w:sz w:val="24"/>
+          <w:szCs w:val="24"/>
+        </w:rPr>
+        <w:t>System.nanoTime</w:t>
+      </w:r>
+      <w:proofErr w:type="spellEnd"/>
+      <w:r>
+        <w:rPr>
+          <w:rFonts w:ascii="Times New Roman" w:hAnsi="Times New Roman" w:cs="Times New Roman"/>
+          <w:sz w:val="24"/>
+          <w:szCs w:val="24"/>
+        </w:rPr>
+        <w:t>().</w:t>
+      </w:r>
+    </w:p>
+    <w:p>
+      <w:pPr>
+        <w:pStyle w:val="ListParagraph"/>
+        <w:spacing w:line="360" w:lineRule="auto"/>
+        <w:rPr>
+          <w:rFonts w:ascii="Times New Roman" w:hAnsi="Times New Roman" w:cs="Times New Roman"/>
+          <w:sz w:val="24"/>
+          <w:szCs w:val="24"/>
+        </w:rPr>
+      </w:pPr>
+      <w:r>
+        <w:rPr>
+          <w:rFonts w:ascii="Times New Roman" w:hAnsi="Times New Roman" w:cs="Times New Roman"/>
+          <w:sz w:val="24"/>
+          <w:szCs w:val="24"/>
+        </w:rPr>
+        <w:lastRenderedPageBreak/>
+        <w:drawing>
+          <wp:inline distT="0" distB="0" distL="0" distR="0" wp14:anchorId="36B0CA2E" wp14:editId="7145DE97">
+            <wp:extent cx="5731510" cy="3023235"/>
+            <wp:effectExtent l="0" t="0" r="2540" b="5715"/>
+            <wp:docPr id="1687357709" name="Picture 1"/>
+            <wp:cNvGraphicFramePr>
+              <a:graphicFrameLocks xmlns:a="http://schemas.openxmlformats.org/drawingml/2006/main" noChangeAspect="1"/>
+            </wp:cNvGraphicFramePr>
+            <a:graphic xmlns:a="http://schemas.openxmlformats.org/drawingml/2006/main">
+              <a:graphicData uri="http://schemas.openxmlformats.org/drawingml/2006/picture">
+                <pic:pic xmlns:pic="http://schemas.openxmlformats.org/drawingml/2006/picture">
+                  <pic:nvPicPr>
+                    <pic:cNvPr id="1687357709" name=""/>
+                    <pic:cNvPicPr/>
+                  </pic:nvPicPr>
+                  <pic:blipFill>
+                    <a:blip r:embed="rId10"/>
+                    <a:stretch>
+                      <a:fillRect/>
+                    </a:stretch>
+                  </pic:blipFill>
+                  <pic:spPr>
+                    <a:xfrm>
+                      <a:off x="0" y="0"/>
+                      <a:ext cx="5731510" cy="3023235"/>
+                    </a:xfrm>
+                    <a:prstGeom prst="rect">
+                      <a:avLst/>
+                    </a:prstGeom>
+                  </pic:spPr>
+                </pic:pic>
+              </a:graphicData>
+            </a:graphic>
+          </wp:inline>
+        </w:drawing>
+      </w:r>
+    </w:p>
+    <w:p>
+      <w:pPr>
+        <w:pStyle w:val="ListParagraph"/>
+        <w:spacing w:line="360" w:lineRule="auto"/>
+        <w:rPr>
+          <w:rFonts w:ascii="Times New Roman" w:hAnsi="Times New Roman" w:cs="Times New Roman"/>
+          <w:sz w:val="24"/>
+          <w:szCs w:val="24"/>
+        </w:rPr>
+      </w:pPr>
+      <w:r>
+        <w:rPr>
+          <w:rFonts w:ascii="Times New Roman" w:hAnsi="Times New Roman" w:cs="Times New Roman"/>
+          <w:sz w:val="24"/>
+          <w:szCs w:val="24"/>
+        </w:rPr>
+        <w:drawing>
+          <wp:inline distT="0" distB="0" distL="0" distR="0" wp14:anchorId="4FEA2F8A" wp14:editId="662EB3FF">
+            <wp:extent cx="4229317" cy="3638737"/>
+            <wp:effectExtent l="0" t="0" r="0" b="0"/>
+            <wp:docPr id="910511992" name="Picture 1"/>
+            <wp:cNvGraphicFramePr>
+              <a:graphicFrameLocks xmlns:a="http://schemas.openxmlformats.org/drawingml/2006/main" noChangeAspect="1"/>
+            </wp:cNvGraphicFramePr>
+            <a:graphic xmlns:a="http://schemas.openxmlformats.org/drawingml/2006/main">
+              <a:graphicData uri="http://schemas.openxmlformats.org/drawingml/2006/picture">
+                <pic:pic xmlns:pic="http://schemas.openxmlformats.org/drawingml/2006/picture">
+                  <pic:nvPicPr>
+                    <pic:cNvPr id="910511992" name=""/>
+                    <pic:cNvPicPr/>
+                  </pic:nvPicPr>
+                  <pic:blipFill>
+                    <a:blip r:embed="rId11"/>
+                    <a:stretch>
+                      <a:fillRect/>
+                    </a:stretch>
+                  </pic:blipFill>
+                  <pic:spPr>
+                    <a:xfrm>
+                      <a:off x="0" y="0"/>
+                      <a:ext cx="4229317" cy="3638737"/>
+                    </a:xfrm>
+                    <a:prstGeom prst="rect">
+                      <a:avLst/>
+                    </a:prstGeom>
+                  </pic:spPr>
+                </pic:pic>
+              </a:graphicData>
+            </a:graphic>
+          </wp:inline>
+        </w:drawing>
+      </w:r>
     </w:p>
     <w:p>
       <w:pPr>
@@ -907,6 +1284,94 @@
     </w:p>
     <w:p>
       <w:pPr>
+        <w:pStyle w:val="ListParagraph"/>
+        <w:numPr>
+          <w:ilvl w:val="0"/>
+          <w:numId w:val="24"/>
+        </w:numPr>
+        <w:spacing w:line="360" w:lineRule="auto"/>
+        <w:rPr>
+          <w:rFonts w:ascii="Times New Roman" w:hAnsi="Times New Roman" w:cs="Times New Roman"/>
+          <w:sz w:val="24"/>
+          <w:szCs w:val="24"/>
+        </w:rPr>
+      </w:pPr>
+      <w:r>
+        <w:rPr>
+          <w:rFonts w:ascii="Times New Roman" w:hAnsi="Times New Roman" w:cs="Times New Roman"/>
+          <w:sz w:val="24"/>
+          <w:szCs w:val="24"/>
+        </w:rPr>
+        <w:t>Yes, there will likely be a noticeable difference in execution time for larger input values due to the nature of the algorithms. The brute-force method (</w:t>
+      </w:r>
+      <w:proofErr w:type="spellStart"/>
+      <w:proofErr w:type="gramStart"/>
+      <w:r>
+        <w:rPr>
+          <w:rFonts w:ascii="Times New Roman" w:hAnsi="Times New Roman" w:cs="Times New Roman"/>
+          <w:sz w:val="24"/>
+          <w:szCs w:val="24"/>
+        </w:rPr>
+        <w:t>faktorialBF</w:t>
+      </w:r>
+      <w:proofErr w:type="spellEnd"/>
+      <w:r>
+        <w:rPr>
+          <w:rFonts w:ascii="Times New Roman" w:hAnsi="Times New Roman" w:cs="Times New Roman"/>
+          <w:sz w:val="24"/>
+          <w:szCs w:val="24"/>
+        </w:rPr>
+        <w:t>(</w:t>
+      </w:r>
+      <w:proofErr w:type="gramEnd"/>
+      <w:r>
+        <w:rPr>
+          <w:rFonts w:ascii="Times New Roman" w:hAnsi="Times New Roman" w:cs="Times New Roman"/>
+          <w:sz w:val="24"/>
+          <w:szCs w:val="24"/>
+        </w:rPr>
+        <w:t>)) has a time complexity of O(n) because it iterates through all numbers from 1 to n. However, the divide and conquer method (</w:t>
+      </w:r>
+      <w:proofErr w:type="spellStart"/>
+      <w:proofErr w:type="gramStart"/>
+      <w:r>
+        <w:rPr>
+          <w:rFonts w:ascii="Times New Roman" w:hAnsi="Times New Roman" w:cs="Times New Roman"/>
+          <w:sz w:val="24"/>
+          <w:szCs w:val="24"/>
+        </w:rPr>
+        <w:t>faktorialDC</w:t>
+      </w:r>
+      <w:proofErr w:type="spellEnd"/>
+      <w:r>
+        <w:rPr>
+          <w:rFonts w:ascii="Times New Roman" w:hAnsi="Times New Roman" w:cs="Times New Roman"/>
+          <w:sz w:val="24"/>
+          <w:szCs w:val="24"/>
+        </w:rPr>
+        <w:t>(</w:t>
+      </w:r>
+      <w:proofErr w:type="gramEnd"/>
+      <w:r>
+        <w:rPr>
+          <w:rFonts w:ascii="Times New Roman" w:hAnsi="Times New Roman" w:cs="Times New Roman"/>
+          <w:sz w:val="24"/>
+          <w:szCs w:val="24"/>
+        </w:rPr>
+        <w:t xml:space="preserve">)) has a time complexity of O(log n) due to its recursive nature. As the input value increases, the difference in </w:t>
+      </w:r>
+      <w:r>
+        <w:rPr>
+          <w:rFonts w:ascii="Times New Roman" w:hAnsi="Times New Roman" w:cs="Times New Roman"/>
+          <w:sz w:val="24"/>
+          <w:szCs w:val="24"/>
+        </w:rPr>
+        <w:lastRenderedPageBreak/>
+        <w:t>execution time between the two methods will become more apparent, with the divide and conquer method being more efficient for larger inputs.</w:t>
+      </w:r>
+    </w:p>
+    <w:p>
+      <w:pPr>
         <w:spacing w:line="360" w:lineRule="auto"/>
         <w:rPr>
           <w:rFonts w:ascii="Times New Roman" w:hAnsi="Times New Roman" w:cs="Times New Roman"/>
@@ -1001,7 +1466,6 @@
           <w:sz w:val="28"/>
           <w:szCs w:val="28"/>
         </w:rPr>
-        <w:lastRenderedPageBreak/>
         <w:drawing>
           <wp:inline distT="0" distB="0" distL="0" distR="0" wp14:anchorId="08C8ADE0" wp14:editId="189BC97D">
             <wp:extent cx="5731510" cy="4295140"/>
@@ -1018,7 +1482,7 @@
                     <pic:cNvPicPr/>
                   </pic:nvPicPr>
                   <pic:blipFill>
-                    <a:blip r:embed="rId8"/>
+                    <a:blip r:embed="rId12"/>
                     <a:stretch>
                       <a:fillRect/>
                     </a:stretch>
@@ -1059,6 +1523,7 @@
           <w:sz w:val="28"/>
           <w:szCs w:val="28"/>
         </w:rPr>
+        <w:lastRenderedPageBreak/>
         <w:drawing>
           <wp:inline distT="0" distB="0" distL="0" distR="0" wp14:anchorId="635451E3" wp14:editId="34D6545F">
             <wp:extent cx="4349974" cy="2470277"/>
@@ -1075,7 +1540,7 @@
                     <pic:cNvPicPr/>
                   </pic:nvPicPr>
                   <pic:blipFill>
-                    <a:blip r:embed="rId9"/>
+                    <a:blip r:embed="rId13"/>
                     <a:stretch>
                       <a:fillRect/>
                     </a:stretch>
@@ -1149,7 +1614,53 @@
           <w:sz w:val="24"/>
           <w:szCs w:val="24"/>
         </w:rPr>
-        <w:t xml:space="preserve">Explain the differences between the 2 methods made are SquaredBF() and SquaredDC()! </w:t>
+        <w:t xml:space="preserve">Explain the differences between the 2 methods made are </w:t>
+      </w:r>
+      <w:proofErr w:type="spellStart"/>
+      <w:proofErr w:type="gramStart"/>
+      <w:r>
+        <w:rPr>
+          <w:rFonts w:ascii="Times New Roman" w:hAnsi="Times New Roman" w:cs="Times New Roman"/>
+          <w:sz w:val="24"/>
+          <w:szCs w:val="24"/>
+        </w:rPr>
+        <w:t>SquaredBF</w:t>
+      </w:r>
+      <w:proofErr w:type="spellEnd"/>
+      <w:r>
+        <w:rPr>
+          <w:rFonts w:ascii="Times New Roman" w:hAnsi="Times New Roman" w:cs="Times New Roman"/>
+          <w:sz w:val="24"/>
+          <w:szCs w:val="24"/>
+        </w:rPr>
+        <w:t>(</w:t>
+      </w:r>
+      <w:proofErr w:type="gramEnd"/>
+      <w:r>
+        <w:rPr>
+          <w:rFonts w:ascii="Times New Roman" w:hAnsi="Times New Roman" w:cs="Times New Roman"/>
+          <w:sz w:val="24"/>
+          <w:szCs w:val="24"/>
+        </w:rPr>
+        <w:t xml:space="preserve">) and </w:t>
+      </w:r>
+      <w:proofErr w:type="spellStart"/>
+      <w:r>
+        <w:rPr>
+          <w:rFonts w:ascii="Times New Roman" w:hAnsi="Times New Roman" w:cs="Times New Roman"/>
+          <w:sz w:val="24"/>
+          <w:szCs w:val="24"/>
+        </w:rPr>
+        <w:t>SquaredDC</w:t>
+      </w:r>
+      <w:proofErr w:type="spellEnd"/>
+      <w:r>
+        <w:rPr>
+          <w:rFonts w:ascii="Times New Roman" w:hAnsi="Times New Roman" w:cs="Times New Roman"/>
+          <w:sz w:val="24"/>
+          <w:szCs w:val="24"/>
+        </w:rPr>
+        <w:t xml:space="preserve">()! </w:t>
       </w:r>
     </w:p>
     <w:p>
@@ -1173,7 +1684,25 @@
           <w:sz w:val="24"/>
           <w:szCs w:val="24"/>
         </w:rPr>
-        <w:t xml:space="preserve">In the SuaredDC () method there is a program as follows: </w:t>
+        <w:t xml:space="preserve">In the </w:t>
+      </w:r>
+      <w:proofErr w:type="spellStart"/>
+      <w:r>
+        <w:rPr>
+          <w:rFonts w:ascii="Times New Roman" w:hAnsi="Times New Roman" w:cs="Times New Roman"/>
+          <w:sz w:val="24"/>
+          <w:szCs w:val="24"/>
+        </w:rPr>
+        <w:t>SuaredDC</w:t>
+      </w:r>
+      <w:proofErr w:type="spellEnd"/>
+      <w:r>
+        <w:rPr>
+          <w:rFonts w:ascii="Times New Roman" w:hAnsi="Times New Roman" w:cs="Times New Roman"/>
+          <w:sz w:val="24"/>
+          <w:szCs w:val="24"/>
+        </w:rPr>
+        <w:t xml:space="preserve"> () method there is a program as follows: </w:t>
       </w:r>
     </w:p>
     <w:p>
@@ -1194,7 +1723,6 @@
           <w:sz w:val="24"/>
           <w:szCs w:val="24"/>
         </w:rPr>
-        <w:lastRenderedPageBreak/>
         <w:drawing>
           <wp:inline distT="0" distB="0" distL="0" distR="0" wp14:anchorId="180C9477" wp14:editId="35A845AA">
             <wp:extent cx="3200564" cy="654084"/>
@@ -1211,7 +1739,7 @@
                     <pic:cNvPicPr/>
                   </pic:nvPicPr>
                   <pic:blipFill>
-                    <a:blip r:embed="rId10"/>
+                    <a:blip r:embed="rId14"/>
                     <a:stretch>
                       <a:fillRect/>
                     </a:stretch>
@@ -1436,6 +1964,7 @@
           <w:sz w:val="28"/>
           <w:szCs w:val="28"/>
         </w:rPr>
+        <w:lastRenderedPageBreak/>
         <w:drawing>
           <wp:inline distT="0" distB="0" distL="0" distR="0" wp14:anchorId="47428611" wp14:editId="771F7E89">
             <wp:extent cx="4730750" cy="2457450"/>
@@ -1452,7 +1981,7 @@
                     <pic:cNvPicPr/>
                   </pic:nvPicPr>
                   <pic:blipFill rotWithShape="1">
-                    <a:blip r:embed="rId11"/>
+                    <a:blip r:embed="rId15"/>
                     <a:srcRect t="2070" b="8966"/>
                     <a:stretch/>
                   </pic:blipFill>
@@ -1534,7 +2063,43 @@
           <w:sz w:val="24"/>
           <w:szCs w:val="24"/>
         </w:rPr>
-        <w:t>Give an illustration of the difference in profit calculation with the TotalBF () or TotalDC () method.</w:t>
+        <w:t xml:space="preserve">Give an illustration of the difference in profit calculation with the </w:t>
+      </w:r>
+      <w:proofErr w:type="spellStart"/>
+      <w:r>
+        <w:rPr>
+          <w:rFonts w:ascii="Times New Roman" w:hAnsi="Times New Roman" w:cs="Times New Roman"/>
+          <w:sz w:val="24"/>
+          <w:szCs w:val="24"/>
+        </w:rPr>
+        <w:t>TotalBF</w:t>
+      </w:r>
+      <w:proofErr w:type="spellEnd"/>
+      <w:r>
+        <w:rPr>
+          <w:rFonts w:ascii="Times New Roman" w:hAnsi="Times New Roman" w:cs="Times New Roman"/>
+          <w:sz w:val="24"/>
+          <w:szCs w:val="24"/>
+        </w:rPr>
+        <w:t xml:space="preserve"> () or </w:t>
+      </w:r>
+      <w:proofErr w:type="spellStart"/>
+      <w:r>
+        <w:rPr>
+          <w:rFonts w:ascii="Times New Roman" w:hAnsi="Times New Roman" w:cs="Times New Roman"/>
+          <w:sz w:val="24"/>
+          <w:szCs w:val="24"/>
+        </w:rPr>
+        <w:t>TotalDC</w:t>
+      </w:r>
+      <w:proofErr w:type="spellEnd"/>
+      <w:r>
+        <w:rPr>
+          <w:rFonts w:ascii="Times New Roman" w:hAnsi="Times New Roman" w:cs="Times New Roman"/>
+          <w:sz w:val="24"/>
+          <w:szCs w:val="24"/>
+        </w:rPr>
+        <w:t xml:space="preserve"> () method.</w:t>
       </w:r>
     </w:p>
     <w:p>
@@ -1580,7 +2145,25 @@
           <w:sz w:val="24"/>
           <w:szCs w:val="24"/>
         </w:rPr>
-        <w:t>Why is the mid variable required for the TotalDC () method?</w:t>
+        <w:t xml:space="preserve">Why is the mid variable required for the </w:t>
+      </w:r>
+      <w:proofErr w:type="spellStart"/>
+      <w:r>
+        <w:rPr>
+          <w:rFonts w:ascii="Times New Roman" w:hAnsi="Times New Roman" w:cs="Times New Roman"/>
+          <w:sz w:val="24"/>
+          <w:szCs w:val="24"/>
+        </w:rPr>
+        <w:t>TotalDC</w:t>
+      </w:r>
+      <w:proofErr w:type="spellEnd"/>
+      <w:r>
+        <w:rPr>
+          <w:rFonts w:ascii="Times New Roman" w:hAnsi="Times New Roman" w:cs="Times New Roman"/>
+          <w:sz w:val="24"/>
+          <w:szCs w:val="24"/>
+        </w:rPr>
+        <w:t xml:space="preserve"> () method?</w:t>
       </w:r>
     </w:p>
     <w:p>
@@ -1689,7 +2272,7 @@
                     <pic:cNvPicPr/>
                   </pic:nvPicPr>
                   <pic:blipFill>
-                    <a:blip r:embed="rId12"/>
+                    <a:blip r:embed="rId16"/>
                     <a:stretch>
                       <a:fillRect/>
                     </a:stretch>
@@ -1761,6 +2344,7 @@
         <w:rPr>
           <w:rFonts w:ascii="Times New Roman" w:hAnsi="Times New Roman" w:cs="Times New Roman"/>
         </w:rPr>
+        <w:lastRenderedPageBreak/>
         <w:t>(Continued question no. 2) with the modified Brute Force algorithm program in order to know the average value of all students who have been inputted to the Algorithm and data structure course.</w:t>
       </w:r>
     </w:p>
@@ -1773,12 +2357,14 @@
           <w:rFonts w:ascii="Times New Roman" w:hAnsi="Times New Roman" w:cs="Times New Roman"/>
         </w:rPr>
       </w:pPr>
+      <w:proofErr w:type="gramStart"/>
       <w:r>
         <w:rPr>
           <w:rFonts w:ascii="Times New Roman" w:hAnsi="Times New Roman" w:cs="Times New Roman"/>
         </w:rPr>
         <w:t>Example :</w:t>
       </w:r>
+      <w:proofErr w:type="gramEnd"/>
     </w:p>
     <w:p>
       <w:pPr>
@@ -1793,7 +2379,21 @@
         <w:rPr>
           <w:rFonts w:ascii="Times New Roman" w:hAnsi="Times New Roman" w:cs="Times New Roman"/>
         </w:rPr>
-        <w:t>There are a total of the following student grades</w:t>
+        <w:t xml:space="preserve">There </w:t>
+      </w:r>
+      <w:proofErr w:type="gramStart"/>
+      <w:r>
+        <w:rPr>
+          <w:rFonts w:ascii="Times New Roman" w:hAnsi="Times New Roman" w:cs="Times New Roman"/>
+        </w:rPr>
+        <w:t>are</w:t>
+      </w:r>
+      <w:proofErr w:type="gramEnd"/>
+      <w:r>
+        <w:rPr>
+          <w:rFonts w:ascii="Times New Roman" w:hAnsi="Times New Roman" w:cs="Times New Roman"/>
+        </w:rPr>
+        <w:t xml:space="preserve"> a total of the following student grades</w:t>
       </w:r>
     </w:p>
     <w:p>
@@ -1826,7 +2426,7 @@
                     <pic:cNvPicPr/>
                   </pic:nvPicPr>
                   <pic:blipFill rotWithShape="1">
-                    <a:blip r:embed="rId13"/>
+                    <a:blip r:embed="rId17"/>
                     <a:srcRect t="2941"/>
                     <a:stretch/>
                   </pic:blipFill>
@@ -1919,7 +2519,6 @@
           <w:rFonts w:ascii="Times New Roman" w:hAnsi="Times New Roman" w:cs="Times New Roman"/>
           <w:noProof/>
         </w:rPr>
-        <w:lastRenderedPageBreak/>
         <w:drawing>
           <wp:inline distT="0" distB="0" distL="0" distR="0" wp14:anchorId="00E9624C" wp14:editId="146CAB05">
             <wp:extent cx="4559534" cy="3321221"/>
@@ -1936,7 +2535,7 @@
                     <pic:cNvPicPr/>
                   </pic:nvPicPr>
                   <pic:blipFill>
-                    <a:blip r:embed="rId14"/>
+                    <a:blip r:embed="rId18"/>
                     <a:stretch>
                       <a:fillRect/>
                     </a:stretch>
@@ -2008,6 +2607,7 @@
         <w:rPr>
           <w:rFonts w:ascii="Times New Roman" w:hAnsi="Times New Roman" w:cs="Times New Roman"/>
         </w:rPr>
+        <w:lastRenderedPageBreak/>
         <w:t>Modify the program about the average value of algorithm courses using the Divide and Conquer Algorithm!</w:t>
       </w:r>
     </w:p>

</xml_diff>

<commit_message>
modify: program for calc total profits in many company
</commit_message>
<xml_diff>
--- a/Practice/Week5/Jobsheet 5.docx
+++ b/Practice/Week5/Jobsheet 5.docx
@@ -1966,39 +1966,50 @@
         <w:pStyle w:val="ListParagraph"/>
         <w:numPr>
           <w:ilvl w:val="0"/>
-          <w:numId w:val="4"/>
+          <w:numId w:val="24"/>
         </w:numPr>
         <w:spacing w:line="360" w:lineRule="auto"/>
-        <w:ind w:left="360"/>
-        <w:rPr>
-          <w:rFonts w:ascii="Times New Roman" w:hAnsi="Times New Roman" w:cs="Times New Roman"/>
-          <w:sz w:val="24"/>
-          <w:szCs w:val="24"/>
-        </w:rPr>
-      </w:pPr>
-      <w:r>
-        <w:rPr>
-          <w:rFonts w:ascii="Times New Roman" w:hAnsi="Times New Roman" w:cs="Times New Roman"/>
-          <w:sz w:val="24"/>
-          <w:szCs w:val="24"/>
-        </w:rPr>
-        <w:t>Modification of the program code, assuming the attribute filling process is done by a</w:t>
-      </w:r>
-      <w:r>
-        <w:rPr>
-          <w:rFonts w:ascii="Times New Roman" w:hAnsi="Times New Roman" w:cs="Times New Roman"/>
-          <w:sz w:val="24"/>
-          <w:szCs w:val="24"/>
-        </w:rPr>
-        <w:t xml:space="preserve"> </w:t>
-      </w:r>
-      <w:r>
-        <w:rPr>
-          <w:rFonts w:ascii="Times New Roman" w:hAnsi="Times New Roman" w:cs="Times New Roman"/>
-          <w:sz w:val="24"/>
-          <w:szCs w:val="24"/>
-        </w:rPr>
-        <w:t xml:space="preserve">constructor. </w:t>
+        <w:rPr>
+          <w:rFonts w:ascii="Times New Roman" w:hAnsi="Times New Roman" w:cs="Times New Roman"/>
+          <w:sz w:val="24"/>
+          <w:szCs w:val="24"/>
+        </w:rPr>
+      </w:pPr>
+      <w:r>
+        <w:rPr>
+          <w:rFonts w:ascii="Times New Roman" w:hAnsi="Times New Roman" w:cs="Times New Roman"/>
+          <w:sz w:val="24"/>
+          <w:szCs w:val="24"/>
+        </w:rPr>
+        <w:t xml:space="preserve">The combine stage in a divide and conquer algorithm is essentially the part where the results of the recursive calls are combined to produce the final result. In the provided </w:t>
+      </w:r>
+      <w:proofErr w:type="spellStart"/>
+      <w:proofErr w:type="gramStart"/>
+      <w:r>
+        <w:rPr>
+          <w:rFonts w:ascii="Times New Roman" w:hAnsi="Times New Roman" w:cs="Times New Roman"/>
+          <w:sz w:val="24"/>
+          <w:szCs w:val="24"/>
+        </w:rPr>
+        <w:t>SquaredDC</w:t>
+      </w:r>
+      <w:proofErr w:type="spellEnd"/>
+      <w:r>
+        <w:rPr>
+          <w:rFonts w:ascii="Times New Roman" w:hAnsi="Times New Roman" w:cs="Times New Roman"/>
+          <w:sz w:val="24"/>
+          <w:szCs w:val="24"/>
+        </w:rPr>
+        <w:t>(</w:t>
+      </w:r>
+      <w:proofErr w:type="gramEnd"/>
+      <w:r>
+        <w:rPr>
+          <w:rFonts w:ascii="Times New Roman" w:hAnsi="Times New Roman" w:cs="Times New Roman"/>
+          <w:sz w:val="24"/>
+          <w:szCs w:val="24"/>
+        </w:rPr>
+        <w:t>) method, the combine stage is implicit in the way the recursive calls are made and the results are multiplied together. Each recursive call returns a result, and these results are multiplied together in the return statement, which effectively combines them to produce the final squared value.</w:t>
       </w:r>
     </w:p>
     <w:p>
@@ -2022,7 +2033,251 @@
           <w:sz w:val="24"/>
           <w:szCs w:val="24"/>
         </w:rPr>
+        <w:t>Modification of the program code, assuming the attribute filling process is done by a</w:t>
+      </w:r>
+      <w:r>
+        <w:rPr>
+          <w:rFonts w:ascii="Times New Roman" w:hAnsi="Times New Roman" w:cs="Times New Roman"/>
+          <w:sz w:val="24"/>
+          <w:szCs w:val="24"/>
+        </w:rPr>
+        <w:t xml:space="preserve"> </w:t>
+      </w:r>
+      <w:r>
+        <w:rPr>
+          <w:rFonts w:ascii="Times New Roman" w:hAnsi="Times New Roman" w:cs="Times New Roman"/>
+          <w:sz w:val="24"/>
+          <w:szCs w:val="24"/>
+        </w:rPr>
+        <w:t xml:space="preserve">constructor. </w:t>
+      </w:r>
+    </w:p>
+    <w:p>
+      <w:pPr>
+        <w:pStyle w:val="ListParagraph"/>
+        <w:spacing w:line="360" w:lineRule="auto"/>
+        <w:ind w:left="360"/>
+        <w:rPr>
+          <w:rFonts w:ascii="Times New Roman" w:hAnsi="Times New Roman" w:cs="Times New Roman"/>
+          <w:sz w:val="24"/>
+          <w:szCs w:val="24"/>
+        </w:rPr>
+      </w:pPr>
+      <w:r>
+        <w:drawing>
+          <wp:inline distT="0" distB="0" distL="0" distR="0" wp14:anchorId="59D4214F" wp14:editId="21A38A42">
+            <wp:extent cx="2154830" cy="576775"/>
+            <wp:effectExtent l="0" t="0" r="0" b="0"/>
+            <wp:docPr id="1230298371" name="Picture 1"/>
+            <wp:cNvGraphicFramePr>
+              <a:graphicFrameLocks xmlns:a="http://schemas.openxmlformats.org/drawingml/2006/main" noChangeAspect="1"/>
+            </wp:cNvGraphicFramePr>
+            <a:graphic xmlns:a="http://schemas.openxmlformats.org/drawingml/2006/main">
+              <a:graphicData uri="http://schemas.openxmlformats.org/drawingml/2006/picture">
+                <pic:pic xmlns:pic="http://schemas.openxmlformats.org/drawingml/2006/picture">
+                  <pic:nvPicPr>
+                    <pic:cNvPr id="1230298371" name=""/>
+                    <pic:cNvPicPr/>
+                  </pic:nvPicPr>
+                  <pic:blipFill>
+                    <a:blip r:embed="rId15"/>
+                    <a:stretch>
+                      <a:fillRect/>
+                    </a:stretch>
+                  </pic:blipFill>
+                  <pic:spPr>
+                    <a:xfrm>
+                      <a:off x="0" y="0"/>
+                      <a:ext cx="2197868" cy="588295"/>
+                    </a:xfrm>
+                    <a:prstGeom prst="rect">
+                      <a:avLst/>
+                    </a:prstGeom>
+                  </pic:spPr>
+                </pic:pic>
+              </a:graphicData>
+            </a:graphic>
+          </wp:inline>
+        </w:drawing>
+      </w:r>
+    </w:p>
+    <w:p>
+      <w:pPr>
+        <w:pStyle w:val="ListParagraph"/>
+        <w:numPr>
+          <w:ilvl w:val="0"/>
+          <w:numId w:val="4"/>
+        </w:numPr>
+        <w:spacing w:line="360" w:lineRule="auto"/>
+        <w:ind w:left="360"/>
+        <w:rPr>
+          <w:rFonts w:ascii="Times New Roman" w:hAnsi="Times New Roman" w:cs="Times New Roman"/>
+          <w:sz w:val="24"/>
+          <w:szCs w:val="24"/>
+        </w:rPr>
+      </w:pPr>
+      <w:r>
+        <w:rPr>
+          <w:rFonts w:ascii="Times New Roman" w:hAnsi="Times New Roman" w:cs="Times New Roman"/>
+          <w:sz w:val="24"/>
+          <w:szCs w:val="24"/>
+        </w:rPr>
+        <w:lastRenderedPageBreak/>
         <w:t xml:space="preserve">Add a menu so that only one of the selected methods will be run! </w:t>
+      </w:r>
+    </w:p>
+    <w:p>
+      <w:pPr>
+        <w:pStyle w:val="ListParagraph"/>
+        <w:spacing w:line="360" w:lineRule="auto"/>
+        <w:ind w:left="360"/>
+        <w:rPr>
+          <w:rFonts w:ascii="Times New Roman" w:hAnsi="Times New Roman" w:cs="Times New Roman"/>
+          <w:sz w:val="24"/>
+          <w:szCs w:val="24"/>
+        </w:rPr>
+      </w:pPr>
+      <w:r>
+        <w:rPr>
+          <w:rFonts w:ascii="Times New Roman" w:hAnsi="Times New Roman" w:cs="Times New Roman"/>
+          <w:sz w:val="24"/>
+          <w:szCs w:val="24"/>
+        </w:rPr>
+        <w:drawing>
+          <wp:inline distT="0" distB="0" distL="0" distR="0" wp14:anchorId="03788752" wp14:editId="36E72069">
+            <wp:extent cx="5388069" cy="3038475"/>
+            <wp:effectExtent l="0" t="0" r="3175" b="0"/>
+            <wp:docPr id="1335704242" name="Picture 1"/>
+            <wp:cNvGraphicFramePr>
+              <a:graphicFrameLocks xmlns:a="http://schemas.openxmlformats.org/drawingml/2006/main" noChangeAspect="1"/>
+            </wp:cNvGraphicFramePr>
+            <a:graphic xmlns:a="http://schemas.openxmlformats.org/drawingml/2006/main">
+              <a:graphicData uri="http://schemas.openxmlformats.org/drawingml/2006/picture">
+                <pic:pic xmlns:pic="http://schemas.openxmlformats.org/drawingml/2006/picture">
+                  <pic:nvPicPr>
+                    <pic:cNvPr id="1335704242" name=""/>
+                    <pic:cNvPicPr/>
+                  </pic:nvPicPr>
+                  <pic:blipFill>
+                    <a:blip r:embed="rId16"/>
+                    <a:stretch>
+                      <a:fillRect/>
+                    </a:stretch>
+                  </pic:blipFill>
+                  <pic:spPr>
+                    <a:xfrm>
+                      <a:off x="0" y="0"/>
+                      <a:ext cx="5401335" cy="3045956"/>
+                    </a:xfrm>
+                    <a:prstGeom prst="rect">
+                      <a:avLst/>
+                    </a:prstGeom>
+                  </pic:spPr>
+                </pic:pic>
+              </a:graphicData>
+            </a:graphic>
+          </wp:inline>
+        </w:drawing>
+      </w:r>
+    </w:p>
+    <w:p>
+      <w:pPr>
+        <w:pStyle w:val="ListParagraph"/>
+        <w:spacing w:line="360" w:lineRule="auto"/>
+        <w:ind w:left="360"/>
+        <w:rPr>
+          <w:noProof/>
+        </w:rPr>
+      </w:pPr>
+      <w:r>
+        <w:rPr>
+          <w:rFonts w:ascii="Times New Roman" w:hAnsi="Times New Roman" w:cs="Times New Roman"/>
+          <w:sz w:val="24"/>
+          <w:szCs w:val="24"/>
+        </w:rPr>
+        <w:drawing>
+          <wp:inline distT="0" distB="0" distL="0" distR="0" wp14:anchorId="2B58503C" wp14:editId="5ED3FDFF">
+            <wp:extent cx="2665828" cy="1655530"/>
+            <wp:effectExtent l="0" t="0" r="1270" b="1905"/>
+            <wp:docPr id="854143261" name="Picture 1"/>
+            <wp:cNvGraphicFramePr>
+              <a:graphicFrameLocks xmlns:a="http://schemas.openxmlformats.org/drawingml/2006/main" noChangeAspect="1"/>
+            </wp:cNvGraphicFramePr>
+            <a:graphic xmlns:a="http://schemas.openxmlformats.org/drawingml/2006/main">
+              <a:graphicData uri="http://schemas.openxmlformats.org/drawingml/2006/picture">
+                <pic:pic xmlns:pic="http://schemas.openxmlformats.org/drawingml/2006/picture">
+                  <pic:nvPicPr>
+                    <pic:cNvPr id="854143261" name=""/>
+                    <pic:cNvPicPr/>
+                  </pic:nvPicPr>
+                  <pic:blipFill>
+                    <a:blip r:embed="rId17"/>
+                    <a:stretch>
+                      <a:fillRect/>
+                    </a:stretch>
+                  </pic:blipFill>
+                  <pic:spPr>
+                    <a:xfrm>
+                      <a:off x="0" y="0"/>
+                      <a:ext cx="2665828" cy="1655530"/>
+                    </a:xfrm>
+                    <a:prstGeom prst="rect">
+                      <a:avLst/>
+                    </a:prstGeom>
+                  </pic:spPr>
+                </pic:pic>
+              </a:graphicData>
+            </a:graphic>
+          </wp:inline>
+        </w:drawing>
+      </w:r>
+      <w:r>
+        <w:rPr>
+          <w:noProof/>
+        </w:rPr>
+        <w:t xml:space="preserve"> </w:t>
+      </w:r>
+      <w:r>
+        <w:rPr>
+          <w:rFonts w:ascii="Times New Roman" w:hAnsi="Times New Roman" w:cs="Times New Roman"/>
+          <w:sz w:val="24"/>
+          <w:szCs w:val="24"/>
+        </w:rPr>
+        <w:drawing>
+          <wp:inline distT="0" distB="0" distL="0" distR="0" wp14:anchorId="11E620D7" wp14:editId="77922808">
+            <wp:extent cx="2662809" cy="1659988"/>
+            <wp:effectExtent l="0" t="0" r="4445" b="0"/>
+            <wp:docPr id="970049589" name="Picture 1"/>
+            <wp:cNvGraphicFramePr>
+              <a:graphicFrameLocks xmlns:a="http://schemas.openxmlformats.org/drawingml/2006/main" noChangeAspect="1"/>
+            </wp:cNvGraphicFramePr>
+            <a:graphic xmlns:a="http://schemas.openxmlformats.org/drawingml/2006/main">
+              <a:graphicData uri="http://schemas.openxmlformats.org/drawingml/2006/picture">
+                <pic:pic xmlns:pic="http://schemas.openxmlformats.org/drawingml/2006/picture">
+                  <pic:nvPicPr>
+                    <pic:cNvPr id="970049589" name=""/>
+                    <pic:cNvPicPr/>
+                  </pic:nvPicPr>
+                  <pic:blipFill>
+                    <a:blip r:embed="rId18"/>
+                    <a:stretch>
+                      <a:fillRect/>
+                    </a:stretch>
+                  </pic:blipFill>
+                  <pic:spPr>
+                    <a:xfrm>
+                      <a:off x="0" y="0"/>
+                      <a:ext cx="2682203" cy="1672078"/>
+                    </a:xfrm>
+                    <a:prstGeom prst="rect">
+                      <a:avLst/>
+                    </a:prstGeom>
+                  </pic:spPr>
+                </pic:pic>
+              </a:graphicData>
+            </a:graphic>
+          </wp:inline>
+        </w:drawing>
       </w:r>
     </w:p>
     <w:p>
@@ -2121,10 +2376,9 @@
           <w:sz w:val="28"/>
           <w:szCs w:val="28"/>
         </w:rPr>
-        <w:lastRenderedPageBreak/>
         <w:drawing>
-          <wp:inline distT="0" distB="0" distL="0" distR="0" wp14:anchorId="47428611" wp14:editId="771F7E89">
-            <wp:extent cx="4730750" cy="2457450"/>
+          <wp:inline distT="0" distB="0" distL="0" distR="0" wp14:anchorId="47428611" wp14:editId="3CBB7EB6">
+            <wp:extent cx="4116343" cy="2138289"/>
             <wp:effectExtent l="0" t="0" r="0" b="0"/>
             <wp:docPr id="969595390" name="Picture 1"/>
             <wp:cNvGraphicFramePr>
@@ -2138,14 +2392,14 @@
                     <pic:cNvPicPr/>
                   </pic:nvPicPr>
                   <pic:blipFill rotWithShape="1">
-                    <a:blip r:embed="rId15"/>
+                    <a:blip r:embed="rId19"/>
                     <a:srcRect t="2070" b="8966"/>
                     <a:stretch/>
                   </pic:blipFill>
                   <pic:spPr bwMode="auto">
                     <a:xfrm>
                       <a:off x="0" y="0"/>
-                      <a:ext cx="4730993" cy="2457576"/>
+                      <a:ext cx="4169517" cy="2165911"/>
                     </a:xfrm>
                     <a:prstGeom prst="rect">
                       <a:avLst/>
@@ -2177,10 +2431,7 @@
           <w:szCs w:val="28"/>
         </w:rPr>
       </w:pPr>
-    </w:p>
-    <w:p>
-      <w:pPr>
-        <w:spacing w:line="360" w:lineRule="auto"/>
+      <w:r>
         <w:rPr>
           <w:rFonts w:ascii="Times New Roman" w:hAnsi="Times New Roman" w:cs="Times New Roman"/>
           <w:b/>
@@ -2188,15 +2439,7 @@
           <w:sz w:val="28"/>
           <w:szCs w:val="28"/>
         </w:rPr>
-      </w:pPr>
-      <w:r>
-        <w:rPr>
-          <w:rFonts w:ascii="Times New Roman" w:hAnsi="Times New Roman" w:cs="Times New Roman"/>
-          <w:b/>
-          <w:bCs/>
-          <w:sz w:val="28"/>
-          <w:szCs w:val="28"/>
-        </w:rPr>
+        <w:lastRenderedPageBreak/>
         <w:t>Question</w:t>
       </w:r>
     </w:p>
@@ -2264,7 +2507,7 @@
         <w:pStyle w:val="ListParagraph"/>
         <w:numPr>
           <w:ilvl w:val="0"/>
-          <w:numId w:val="5"/>
+          <w:numId w:val="24"/>
         </w:numPr>
         <w:spacing w:line="360" w:lineRule="auto"/>
         <w:rPr>
@@ -2273,13 +2516,218 @@
           <w:szCs w:val="24"/>
         </w:rPr>
       </w:pPr>
-      <w:r>
-        <w:rPr>
-          <w:rFonts w:ascii="Times New Roman" w:hAnsi="Times New Roman" w:cs="Times New Roman"/>
-          <w:sz w:val="24"/>
-          <w:szCs w:val="24"/>
-        </w:rPr>
-        <w:t>Why is there the following return value? Explain!</w:t>
+      <w:proofErr w:type="spellStart"/>
+      <w:proofErr w:type="gramStart"/>
+      <w:r>
+        <w:rPr>
+          <w:rFonts w:ascii="Times New Roman" w:hAnsi="Times New Roman" w:cs="Times New Roman"/>
+          <w:sz w:val="24"/>
+          <w:szCs w:val="24"/>
+        </w:rPr>
+        <w:t>TotalBF</w:t>
+      </w:r>
+      <w:proofErr w:type="spellEnd"/>
+      <w:r>
+        <w:rPr>
+          <w:rFonts w:ascii="Times New Roman" w:hAnsi="Times New Roman" w:cs="Times New Roman"/>
+          <w:sz w:val="24"/>
+          <w:szCs w:val="24"/>
+        </w:rPr>
+        <w:t>(</w:t>
+      </w:r>
+      <w:proofErr w:type="gramEnd"/>
+      <w:r>
+        <w:rPr>
+          <w:rFonts w:ascii="Times New Roman" w:hAnsi="Times New Roman" w:cs="Times New Roman"/>
+          <w:sz w:val="24"/>
+          <w:szCs w:val="24"/>
+        </w:rPr>
+        <w:t>): This method calculates the total profit by simply iterating over the array of profits and summing them up. It has a time complexity of O(n), where n is the number of months.</w:t>
+      </w:r>
+    </w:p>
+    <w:p>
+      <w:pPr>
+        <w:pStyle w:val="ListParagraph"/>
+        <w:spacing w:line="360" w:lineRule="auto"/>
+        <w:rPr>
+          <w:rFonts w:ascii="Times New Roman" w:hAnsi="Times New Roman" w:cs="Times New Roman"/>
+          <w:sz w:val="24"/>
+          <w:szCs w:val="24"/>
+        </w:rPr>
+      </w:pPr>
+      <w:proofErr w:type="spellStart"/>
+      <w:proofErr w:type="gramStart"/>
+      <w:r>
+        <w:rPr>
+          <w:rFonts w:ascii="Times New Roman" w:hAnsi="Times New Roman" w:cs="Times New Roman"/>
+          <w:sz w:val="24"/>
+          <w:szCs w:val="24"/>
+        </w:rPr>
+        <w:t>TotalDC</w:t>
+      </w:r>
+      <w:proofErr w:type="spellEnd"/>
+      <w:r>
+        <w:rPr>
+          <w:rFonts w:ascii="Times New Roman" w:hAnsi="Times New Roman" w:cs="Times New Roman"/>
+          <w:sz w:val="24"/>
+          <w:szCs w:val="24"/>
+        </w:rPr>
+        <w:t>(</w:t>
+      </w:r>
+      <w:proofErr w:type="gramEnd"/>
+      <w:r>
+        <w:rPr>
+          <w:rFonts w:ascii="Times New Roman" w:hAnsi="Times New Roman" w:cs="Times New Roman"/>
+          <w:sz w:val="24"/>
+          <w:szCs w:val="24"/>
+        </w:rPr>
+        <w:t xml:space="preserve">): This method uses a divide and conquer approach to calculate the total profit. It recursively divides the array into halves until individual elements are reached, then combines the results. It has a time complexity of </w:t>
+      </w:r>
+      <w:proofErr w:type="gramStart"/>
+      <w:r>
+        <w:rPr>
+          <w:rFonts w:ascii="Times New Roman" w:hAnsi="Times New Roman" w:cs="Times New Roman"/>
+          <w:sz w:val="24"/>
+          <w:szCs w:val="24"/>
+        </w:rPr>
+        <w:t>O(</w:t>
+      </w:r>
+      <w:proofErr w:type="gramEnd"/>
+      <w:r>
+        <w:rPr>
+          <w:rFonts w:ascii="Times New Roman" w:hAnsi="Times New Roman" w:cs="Times New Roman"/>
+          <w:sz w:val="24"/>
+          <w:szCs w:val="24"/>
+        </w:rPr>
+        <w:t>n log n) due to its divide and conquer nature.</w:t>
+      </w:r>
+    </w:p>
+    <w:p>
+      <w:pPr>
+        <w:pStyle w:val="ListParagraph"/>
+        <w:spacing w:line="360" w:lineRule="auto"/>
+        <w:rPr>
+          <w:rFonts w:ascii="Times New Roman" w:hAnsi="Times New Roman" w:cs="Times New Roman"/>
+          <w:sz w:val="24"/>
+          <w:szCs w:val="24"/>
+        </w:rPr>
+      </w:pPr>
+      <w:r>
+        <w:rPr>
+          <w:rFonts w:ascii="Times New Roman" w:hAnsi="Times New Roman" w:cs="Times New Roman"/>
+          <w:sz w:val="24"/>
+          <w:szCs w:val="24"/>
+        </w:rPr>
+        <w:t>Illustration:</w:t>
+      </w:r>
+    </w:p>
+    <w:p>
+      <w:pPr>
+        <w:pStyle w:val="ListParagraph"/>
+        <w:numPr>
+          <w:ilvl w:val="0"/>
+          <w:numId w:val="28"/>
+        </w:numPr>
+        <w:spacing w:line="360" w:lineRule="auto"/>
+        <w:rPr>
+          <w:rFonts w:ascii="Times New Roman" w:hAnsi="Times New Roman" w:cs="Times New Roman"/>
+          <w:sz w:val="24"/>
+          <w:szCs w:val="24"/>
+        </w:rPr>
+      </w:pPr>
+      <w:r>
+        <w:rPr>
+          <w:rFonts w:ascii="Times New Roman" w:hAnsi="Times New Roman" w:cs="Times New Roman"/>
+          <w:sz w:val="24"/>
+          <w:szCs w:val="24"/>
+        </w:rPr>
+        <w:t>Suppose we have profits for 12 months: [1000, 2000, 1500, 3000, 2500, 1800, 4000, 3500, 2700, 2200, 3200, 2800].</w:t>
+      </w:r>
+    </w:p>
+    <w:p>
+      <w:pPr>
+        <w:pStyle w:val="ListParagraph"/>
+        <w:numPr>
+          <w:ilvl w:val="0"/>
+          <w:numId w:val="28"/>
+        </w:numPr>
+        <w:spacing w:line="360" w:lineRule="auto"/>
+        <w:rPr>
+          <w:rFonts w:ascii="Times New Roman" w:hAnsi="Times New Roman" w:cs="Times New Roman"/>
+          <w:sz w:val="24"/>
+          <w:szCs w:val="24"/>
+        </w:rPr>
+      </w:pPr>
+      <w:proofErr w:type="spellStart"/>
+      <w:proofErr w:type="gramStart"/>
+      <w:r>
+        <w:rPr>
+          <w:rFonts w:ascii="Times New Roman" w:hAnsi="Times New Roman" w:cs="Times New Roman"/>
+          <w:sz w:val="24"/>
+          <w:szCs w:val="24"/>
+        </w:rPr>
+        <w:t>TotalBF</w:t>
+      </w:r>
+      <w:proofErr w:type="spellEnd"/>
+      <w:r>
+        <w:rPr>
+          <w:rFonts w:ascii="Times New Roman" w:hAnsi="Times New Roman" w:cs="Times New Roman"/>
+          <w:sz w:val="24"/>
+          <w:szCs w:val="24"/>
+        </w:rPr>
+        <w:t>(</w:t>
+      </w:r>
+      <w:proofErr w:type="gramEnd"/>
+      <w:r>
+        <w:rPr>
+          <w:rFonts w:ascii="Times New Roman" w:hAnsi="Times New Roman" w:cs="Times New Roman"/>
+          <w:sz w:val="24"/>
+          <w:szCs w:val="24"/>
+        </w:rPr>
+        <w:t>) will simply sum all these values: 1000 + 2000 + 1500 + ... + 2800 = 29800.</w:t>
+      </w:r>
+    </w:p>
+    <w:p>
+      <w:pPr>
+        <w:pStyle w:val="ListParagraph"/>
+        <w:numPr>
+          <w:ilvl w:val="0"/>
+          <w:numId w:val="28"/>
+        </w:numPr>
+        <w:spacing w:line="360" w:lineRule="auto"/>
+        <w:rPr>
+          <w:rFonts w:ascii="Times New Roman" w:hAnsi="Times New Roman" w:cs="Times New Roman"/>
+          <w:sz w:val="24"/>
+          <w:szCs w:val="24"/>
+        </w:rPr>
+      </w:pPr>
+      <w:proofErr w:type="spellStart"/>
+      <w:proofErr w:type="gramStart"/>
+      <w:r>
+        <w:rPr>
+          <w:rFonts w:ascii="Times New Roman" w:hAnsi="Times New Roman" w:cs="Times New Roman"/>
+          <w:sz w:val="24"/>
+          <w:szCs w:val="24"/>
+        </w:rPr>
+        <w:t>TotalDC</w:t>
+      </w:r>
+      <w:proofErr w:type="spellEnd"/>
+      <w:r>
+        <w:rPr>
+          <w:rFonts w:ascii="Times New Roman" w:hAnsi="Times New Roman" w:cs="Times New Roman"/>
+          <w:sz w:val="24"/>
+          <w:szCs w:val="24"/>
+        </w:rPr>
+        <w:t>(</w:t>
+      </w:r>
+      <w:proofErr w:type="gramEnd"/>
+      <w:r>
+        <w:rPr>
+          <w:rFonts w:ascii="Times New Roman" w:hAnsi="Times New Roman" w:cs="Times New Roman"/>
+          <w:sz w:val="24"/>
+          <w:szCs w:val="24"/>
+        </w:rPr>
+        <w:t>) will recursively divide the array into halves until it calculates the total profit for each half and combines them. It's a bit more complex but achieves the same result.</w:t>
       </w:r>
     </w:p>
     <w:p>
@@ -2302,16 +2750,40 @@
           <w:sz w:val="24"/>
           <w:szCs w:val="24"/>
         </w:rPr>
-        <w:t xml:space="preserve">Why is the mid variable required for the </w:t>
+        <w:t>Why is there the following return value? Explain!</w:t>
+      </w:r>
+    </w:p>
+    <w:p>
+      <w:pPr>
+        <w:pStyle w:val="ListParagraph"/>
+        <w:numPr>
+          <w:ilvl w:val="0"/>
+          <w:numId w:val="24"/>
+        </w:numPr>
+        <w:spacing w:line="360" w:lineRule="auto"/>
+        <w:rPr>
+          <w:rFonts w:ascii="Times New Roman" w:hAnsi="Times New Roman" w:cs="Times New Roman"/>
+          <w:sz w:val="24"/>
+          <w:szCs w:val="24"/>
+        </w:rPr>
+      </w:pPr>
+      <w:r>
+        <w:rPr>
+          <w:rFonts w:ascii="Times New Roman" w:hAnsi="Times New Roman" w:cs="Times New Roman"/>
+          <w:sz w:val="24"/>
+          <w:szCs w:val="24"/>
+        </w:rPr>
+        <w:t xml:space="preserve">The return statement in the </w:t>
       </w:r>
       <w:proofErr w:type="spellStart"/>
-      <w:r>
-        <w:rPr>
-          <w:rFonts w:ascii="Times New Roman" w:hAnsi="Times New Roman" w:cs="Times New Roman"/>
-          <w:sz w:val="24"/>
-          <w:szCs w:val="24"/>
-        </w:rPr>
-        <w:t>TotalDC</w:t>
+      <w:proofErr w:type="gramStart"/>
+      <w:r>
+        <w:rPr>
+          <w:rFonts w:ascii="Times New Roman" w:hAnsi="Times New Roman" w:cs="Times New Roman"/>
+          <w:sz w:val="24"/>
+          <w:szCs w:val="24"/>
+        </w:rPr>
+        <w:t>totalDC</w:t>
       </w:r>
       <w:proofErr w:type="spellEnd"/>
       <w:r>
@@ -2320,7 +2792,70 @@
           <w:sz w:val="24"/>
           <w:szCs w:val="24"/>
         </w:rPr>
-        <w:t xml:space="preserve"> () method?</w:t>
+        <w:t>(</w:t>
+      </w:r>
+      <w:proofErr w:type="gramEnd"/>
+      <w:r>
+        <w:rPr>
+          <w:rFonts w:ascii="Times New Roman" w:hAnsi="Times New Roman" w:cs="Times New Roman"/>
+          <w:sz w:val="24"/>
+          <w:szCs w:val="24"/>
+        </w:rPr>
+        <w:t>) method is used to return the sum of profits calculated for the left subarray (</w:t>
+      </w:r>
+      <w:proofErr w:type="spellStart"/>
+      <w:r>
+        <w:rPr>
+          <w:rFonts w:ascii="Times New Roman" w:hAnsi="Times New Roman" w:cs="Times New Roman"/>
+          <w:sz w:val="24"/>
+          <w:szCs w:val="24"/>
+        </w:rPr>
+        <w:t>lsum</w:t>
+      </w:r>
+      <w:proofErr w:type="spellEnd"/>
+      <w:r>
+        <w:rPr>
+          <w:rFonts w:ascii="Times New Roman" w:hAnsi="Times New Roman" w:cs="Times New Roman"/>
+          <w:sz w:val="24"/>
+          <w:szCs w:val="24"/>
+        </w:rPr>
+        <w:t>), the right subarray (</w:t>
+      </w:r>
+      <w:proofErr w:type="spellStart"/>
+      <w:r>
+        <w:rPr>
+          <w:rFonts w:ascii="Times New Roman" w:hAnsi="Times New Roman" w:cs="Times New Roman"/>
+          <w:sz w:val="24"/>
+          <w:szCs w:val="24"/>
+        </w:rPr>
+        <w:t>rsum</w:t>
+      </w:r>
+      <w:proofErr w:type="spellEnd"/>
+      <w:r>
+        <w:rPr>
+          <w:rFonts w:ascii="Times New Roman" w:hAnsi="Times New Roman" w:cs="Times New Roman"/>
+          <w:sz w:val="24"/>
+          <w:szCs w:val="24"/>
+        </w:rPr>
+        <w:t>), and the middle element (</w:t>
+      </w:r>
+      <w:proofErr w:type="spellStart"/>
+      <w:r>
+        <w:rPr>
+          <w:rFonts w:ascii="Times New Roman" w:hAnsi="Times New Roman" w:cs="Times New Roman"/>
+          <w:sz w:val="24"/>
+          <w:szCs w:val="24"/>
+        </w:rPr>
+        <w:t>arr</w:t>
+      </w:r>
+      <w:proofErr w:type="spellEnd"/>
+      <w:r>
+        <w:rPr>
+          <w:rFonts w:ascii="Times New Roman" w:hAnsi="Times New Roman" w:cs="Times New Roman"/>
+          <w:sz w:val="24"/>
+          <w:szCs w:val="24"/>
+        </w:rPr>
+        <w:t>[mid]). This is a crucial part of the divide and conquer approach. It ensures that the total profit is correctly calculated by summing up the profits from both halves and adding the profit from the middle element.</w:t>
       </w:r>
     </w:p>
     <w:p>
@@ -2343,16 +2878,184 @@
           <w:sz w:val="24"/>
           <w:szCs w:val="24"/>
         </w:rPr>
+        <w:t xml:space="preserve">Why is the mid variable required for the </w:t>
+      </w:r>
+      <w:proofErr w:type="spellStart"/>
+      <w:r>
+        <w:rPr>
+          <w:rFonts w:ascii="Times New Roman" w:hAnsi="Times New Roman" w:cs="Times New Roman"/>
+          <w:sz w:val="24"/>
+          <w:szCs w:val="24"/>
+        </w:rPr>
+        <w:t>TotalDC</w:t>
+      </w:r>
+      <w:proofErr w:type="spellEnd"/>
+      <w:r>
+        <w:rPr>
+          <w:rFonts w:ascii="Times New Roman" w:hAnsi="Times New Roman" w:cs="Times New Roman"/>
+          <w:sz w:val="24"/>
+          <w:szCs w:val="24"/>
+        </w:rPr>
+        <w:t xml:space="preserve"> () method?</w:t>
+      </w:r>
+    </w:p>
+    <w:p>
+      <w:pPr>
+        <w:pStyle w:val="ListParagraph"/>
+        <w:numPr>
+          <w:ilvl w:val="0"/>
+          <w:numId w:val="24"/>
+        </w:numPr>
+        <w:spacing w:line="360" w:lineRule="auto"/>
+        <w:rPr>
+          <w:rFonts w:ascii="Times New Roman" w:hAnsi="Times New Roman" w:cs="Times New Roman"/>
+          <w:sz w:val="24"/>
+          <w:szCs w:val="24"/>
+        </w:rPr>
+      </w:pPr>
+      <w:r>
+        <w:rPr>
+          <w:rFonts w:ascii="Times New Roman" w:hAnsi="Times New Roman" w:cs="Times New Roman"/>
+          <w:sz w:val="24"/>
+          <w:szCs w:val="24"/>
+        </w:rPr>
+        <w:t>The mid variable is required to divide the array into two halves in each recursive call. It determines the middle index of the array, which separates the array into two subarrays - one from l to mid-1, and the other from mid+1 to r. This splitting is essential for the divide and conquer approach to work correctly.</w:t>
+      </w:r>
+    </w:p>
+    <w:p>
+      <w:pPr>
+        <w:pStyle w:val="ListParagraph"/>
+        <w:numPr>
+          <w:ilvl w:val="0"/>
+          <w:numId w:val="5"/>
+        </w:numPr>
+        <w:spacing w:line="360" w:lineRule="auto"/>
+        <w:rPr>
+          <w:rFonts w:ascii="Times New Roman" w:hAnsi="Times New Roman" w:cs="Times New Roman"/>
+          <w:sz w:val="24"/>
+          <w:szCs w:val="24"/>
+        </w:rPr>
+      </w:pPr>
+      <w:r>
+        <w:rPr>
+          <w:rFonts w:ascii="Times New Roman" w:hAnsi="Times New Roman" w:cs="Times New Roman"/>
+          <w:sz w:val="24"/>
+          <w:szCs w:val="24"/>
+        </w:rPr>
         <w:t>The profit calculation program for a company is only for one company. How do you calculate several months of profit for several companies at once (each company can have a different number of months)? Prove it with the program!</w:t>
       </w:r>
     </w:p>
     <w:p>
       <w:pPr>
+        <w:pStyle w:val="ListParagraph"/>
         <w:spacing w:line="360" w:lineRule="auto"/>
-        <w:rPr>
-          <w:rFonts w:ascii="Times New Roman" w:hAnsi="Times New Roman" w:cs="Times New Roman"/>
-          <w:b/>
-          <w:bCs/>
+        <w:ind w:left="360"/>
+        <w:rPr>
+          <w:rFonts w:ascii="Times New Roman" w:hAnsi="Times New Roman" w:cs="Times New Roman"/>
+          <w:sz w:val="24"/>
+          <w:szCs w:val="24"/>
+        </w:rPr>
+      </w:pPr>
+      <w:r>
+        <w:rPr>
+          <w:rFonts w:ascii="Times New Roman" w:hAnsi="Times New Roman" w:cs="Times New Roman"/>
+          <w:sz w:val="24"/>
+          <w:szCs w:val="24"/>
+        </w:rPr>
+        <w:lastRenderedPageBreak/>
+        <w:drawing>
+          <wp:inline distT="0" distB="0" distL="0" distR="0" wp14:anchorId="144AB896" wp14:editId="54C2AF49">
+            <wp:extent cx="5731510" cy="2777490"/>
+            <wp:effectExtent l="0" t="0" r="2540" b="3810"/>
+            <wp:docPr id="841576623" name="Picture 1"/>
+            <wp:cNvGraphicFramePr>
+              <a:graphicFrameLocks xmlns:a="http://schemas.openxmlformats.org/drawingml/2006/main" noChangeAspect="1"/>
+            </wp:cNvGraphicFramePr>
+            <a:graphic xmlns:a="http://schemas.openxmlformats.org/drawingml/2006/main">
+              <a:graphicData uri="http://schemas.openxmlformats.org/drawingml/2006/picture">
+                <pic:pic xmlns:pic="http://schemas.openxmlformats.org/drawingml/2006/picture">
+                  <pic:nvPicPr>
+                    <pic:cNvPr id="841576623" name=""/>
+                    <pic:cNvPicPr/>
+                  </pic:nvPicPr>
+                  <pic:blipFill>
+                    <a:blip r:embed="rId20"/>
+                    <a:stretch>
+                      <a:fillRect/>
+                    </a:stretch>
+                  </pic:blipFill>
+                  <pic:spPr>
+                    <a:xfrm>
+                      <a:off x="0" y="0"/>
+                      <a:ext cx="5731510" cy="2777490"/>
+                    </a:xfrm>
+                    <a:prstGeom prst="rect">
+                      <a:avLst/>
+                    </a:prstGeom>
+                  </pic:spPr>
+                </pic:pic>
+              </a:graphicData>
+            </a:graphic>
+          </wp:inline>
+        </w:drawing>
+      </w:r>
+      <w:r>
+        <w:rPr>
+          <w:rFonts w:ascii="Times New Roman" w:hAnsi="Times New Roman" w:cs="Times New Roman"/>
+          <w:sz w:val="24"/>
+          <w:szCs w:val="24"/>
+        </w:rPr>
+        <w:drawing>
+          <wp:inline distT="0" distB="0" distL="0" distR="0" wp14:anchorId="718D45E2" wp14:editId="70239993">
+            <wp:extent cx="3575050" cy="3398813"/>
+            <wp:effectExtent l="0" t="0" r="6350" b="0"/>
+            <wp:docPr id="162960609" name="Picture 1"/>
+            <wp:cNvGraphicFramePr>
+              <a:graphicFrameLocks xmlns:a="http://schemas.openxmlformats.org/drawingml/2006/main" noChangeAspect="1"/>
+            </wp:cNvGraphicFramePr>
+            <a:graphic xmlns:a="http://schemas.openxmlformats.org/drawingml/2006/main">
+              <a:graphicData uri="http://schemas.openxmlformats.org/drawingml/2006/picture">
+                <pic:pic xmlns:pic="http://schemas.openxmlformats.org/drawingml/2006/picture">
+                  <pic:nvPicPr>
+                    <pic:cNvPr id="162960609" name=""/>
+                    <pic:cNvPicPr/>
+                  </pic:nvPicPr>
+                  <pic:blipFill rotWithShape="1">
+                    <a:blip r:embed="rId21"/>
+                    <a:srcRect t="1428" b="1"/>
+                    <a:stretch/>
+                  </pic:blipFill>
+                  <pic:spPr bwMode="auto">
+                    <a:xfrm>
+                      <a:off x="0" y="0"/>
+                      <a:ext cx="3575234" cy="3398988"/>
+                    </a:xfrm>
+                    <a:prstGeom prst="rect">
+                      <a:avLst/>
+                    </a:prstGeom>
+                    <a:ln>
+                      <a:noFill/>
+                    </a:ln>
+                    <a:extLst>
+                      <a:ext uri="{53640926-AAD7-44D8-BBD7-CCE9431645EC}">
+                        <a14:shadowObscured xmlns:a14="http://schemas.microsoft.com/office/drawing/2010/main"/>
+                      </a:ext>
+                    </a:extLst>
+                  </pic:spPr>
+                </pic:pic>
+              </a:graphicData>
+            </a:graphic>
+          </wp:inline>
+        </w:drawing>
+      </w:r>
+    </w:p>
+    <w:p>
+      <w:pPr>
+        <w:pStyle w:val="ListParagraph"/>
+        <w:spacing w:line="360" w:lineRule="auto"/>
+        <w:ind w:left="360"/>
+        <w:rPr>
+          <w:rFonts w:ascii="Times New Roman" w:hAnsi="Times New Roman" w:cs="Times New Roman"/>
           <w:sz w:val="24"/>
           <w:szCs w:val="24"/>
         </w:rPr>
@@ -2429,7 +3132,7 @@
                     <pic:cNvPicPr/>
                   </pic:nvPicPr>
                   <pic:blipFill>
-                    <a:blip r:embed="rId16"/>
+                    <a:blip r:embed="rId22"/>
                     <a:stretch>
                       <a:fillRect/>
                     </a:stretch>
@@ -2463,6 +3166,7 @@
         <w:rPr>
           <w:rFonts w:ascii="Times New Roman" w:hAnsi="Times New Roman" w:cs="Times New Roman"/>
         </w:rPr>
+        <w:lastRenderedPageBreak/>
         <w:t>Score are calculated based on total Assignment of 30%, Quiz 20%, Mid 20%, Final 30%. Adjust the method if it must have parameters.</w:t>
       </w:r>
     </w:p>
@@ -2501,7 +3205,6 @@
         <w:rPr>
           <w:rFonts w:ascii="Times New Roman" w:hAnsi="Times New Roman" w:cs="Times New Roman"/>
         </w:rPr>
-        <w:lastRenderedPageBreak/>
         <w:t>(Continued question no. 2) with the modified Brute Force algorithm program in order to know the average value of all students who have been inputted to the Algorithm and data structure course.</w:t>
       </w:r>
     </w:p>
@@ -2583,7 +3286,7 @@
                     <pic:cNvPicPr/>
                   </pic:nvPicPr>
                   <pic:blipFill rotWithShape="1">
-                    <a:blip r:embed="rId17"/>
+                    <a:blip r:embed="rId23"/>
                     <a:srcRect t="2941"/>
                     <a:stretch/>
                   </pic:blipFill>
@@ -2692,7 +3395,7 @@
                     <pic:cNvPicPr/>
                   </pic:nvPicPr>
                   <pic:blipFill>
-                    <a:blip r:embed="rId18"/>
+                    <a:blip r:embed="rId24"/>
                     <a:stretch>
                       <a:fillRect/>
                     </a:stretch>
@@ -2726,6 +3429,7 @@
         <w:rPr>
           <w:rFonts w:ascii="Times New Roman" w:hAnsi="Times New Roman" w:cs="Times New Roman"/>
         </w:rPr>
+        <w:lastRenderedPageBreak/>
         <w:t>Description: Blue is the divide process, yellow starts the conquer process, green starts the combining process</w:t>
       </w:r>
     </w:p>
@@ -2764,7 +3468,6 @@
         <w:rPr>
           <w:rFonts w:ascii="Times New Roman" w:hAnsi="Times New Roman" w:cs="Times New Roman"/>
         </w:rPr>
-        <w:lastRenderedPageBreak/>
         <w:t>Modify the program about the average value of algorithm courses using the Divide and Conquer Algorithm!</w:t>
       </w:r>
     </w:p>
@@ -3511,6 +4214,119 @@
     </w:lvl>
   </w:abstractNum>
   <w:abstractNum w:abstractNumId="8" w15:restartNumberingAfterBreak="0">
+    <w:nsid w:val="1273750A"/>
+    <w:multiLevelType w:val="hybridMultilevel"/>
+    <w:tmpl w:val="12603BEE"/>
+    <w:lvl w:ilvl="0" w:tplc="38090001">
+      <w:start w:val="1"/>
+      <w:numFmt w:val="bullet"/>
+      <w:lvlText w:val=""/>
+      <w:lvlJc w:val="left"/>
+      <w:pPr>
+        <w:ind w:left="1080" w:hanging="360"/>
+      </w:pPr>
+      <w:rPr>
+        <w:rFonts w:ascii="Symbol" w:hAnsi="Symbol" w:hint="default"/>
+      </w:rPr>
+    </w:lvl>
+    <w:lvl w:ilvl="1" w:tplc="FFFFFFFF" w:tentative="1">
+      <w:start w:val="1"/>
+      <w:numFmt w:val="bullet"/>
+      <w:lvlText w:val="o"/>
+      <w:lvlJc w:val="left"/>
+      <w:pPr>
+        <w:ind w:left="1800" w:hanging="360"/>
+      </w:pPr>
+      <w:rPr>
+        <w:rFonts w:ascii="Courier New" w:hAnsi="Courier New" w:cs="Courier New" w:hint="default"/>
+      </w:rPr>
+    </w:lvl>
+    <w:lvl w:ilvl="2" w:tplc="FFFFFFFF" w:tentative="1">
+      <w:start w:val="1"/>
+      <w:numFmt w:val="bullet"/>
+      <w:lvlText w:val=""/>
+      <w:lvlJc w:val="left"/>
+      <w:pPr>
+        <w:ind w:left="2520" w:hanging="360"/>
+      </w:pPr>
+      <w:rPr>
+        <w:rFonts w:ascii="Wingdings" w:hAnsi="Wingdings" w:hint="default"/>
+      </w:rPr>
+    </w:lvl>
+    <w:lvl w:ilvl="3" w:tplc="FFFFFFFF" w:tentative="1">
+      <w:start w:val="1"/>
+      <w:numFmt w:val="bullet"/>
+      <w:lvlText w:val=""/>
+      <w:lvlJc w:val="left"/>
+      <w:pPr>
+        <w:ind w:left="3240" w:hanging="360"/>
+      </w:pPr>
+      <w:rPr>
+        <w:rFonts w:ascii="Symbol" w:hAnsi="Symbol" w:hint="default"/>
+      </w:rPr>
+    </w:lvl>
+    <w:lvl w:ilvl="4" w:tplc="FFFFFFFF" w:tentative="1">
+      <w:start w:val="1"/>
+      <w:numFmt w:val="bullet"/>
+      <w:lvlText w:val="o"/>
+      <w:lvlJc w:val="left"/>
+      <w:pPr>
+        <w:ind w:left="3960" w:hanging="360"/>
+      </w:pPr>
+      <w:rPr>
+        <w:rFonts w:ascii="Courier New" w:hAnsi="Courier New" w:cs="Courier New" w:hint="default"/>
+      </w:rPr>
+    </w:lvl>
+    <w:lvl w:ilvl="5" w:tplc="FFFFFFFF" w:tentative="1">
+      <w:start w:val="1"/>
+      <w:numFmt w:val="bullet"/>
+      <w:lvlText w:val=""/>
+      <w:lvlJc w:val="left"/>
+      <w:pPr>
+        <w:ind w:left="4680" w:hanging="360"/>
+      </w:pPr>
+      <w:rPr>
+        <w:rFonts w:ascii="Wingdings" w:hAnsi="Wingdings" w:hint="default"/>
+      </w:rPr>
+    </w:lvl>
+    <w:lvl w:ilvl="6" w:tplc="FFFFFFFF" w:tentative="1">
+      <w:start w:val="1"/>
+      <w:numFmt w:val="bullet"/>
+      <w:lvlText w:val=""/>
+      <w:lvlJc w:val="left"/>
+      <w:pPr>
+        <w:ind w:left="5400" w:hanging="360"/>
+      </w:pPr>
+      <w:rPr>
+        <w:rFonts w:ascii="Symbol" w:hAnsi="Symbol" w:hint="default"/>
+      </w:rPr>
+    </w:lvl>
+    <w:lvl w:ilvl="7" w:tplc="FFFFFFFF" w:tentative="1">
+      <w:start w:val="1"/>
+      <w:numFmt w:val="bullet"/>
+      <w:lvlText w:val="o"/>
+      <w:lvlJc w:val="left"/>
+      <w:pPr>
+        <w:ind w:left="6120" w:hanging="360"/>
+      </w:pPr>
+      <w:rPr>
+        <w:rFonts w:ascii="Courier New" w:hAnsi="Courier New" w:cs="Courier New" w:hint="default"/>
+      </w:rPr>
+    </w:lvl>
+    <w:lvl w:ilvl="8" w:tplc="FFFFFFFF" w:tentative="1">
+      <w:start w:val="1"/>
+      <w:numFmt w:val="bullet"/>
+      <w:lvlText w:val=""/>
+      <w:lvlJc w:val="left"/>
+      <w:pPr>
+        <w:ind w:left="6840" w:hanging="360"/>
+      </w:pPr>
+      <w:rPr>
+        <w:rFonts w:ascii="Wingdings" w:hAnsi="Wingdings" w:hint="default"/>
+      </w:rPr>
+    </w:lvl>
+  </w:abstractNum>
+  <w:abstractNum w:abstractNumId="9" w15:restartNumberingAfterBreak="0">
     <w:nsid w:val="1DBF5A4F"/>
     <w:multiLevelType w:val="hybridMultilevel"/>
     <w:tmpl w:val="8B98DC78"/>
@@ -3623,7 +4439,7 @@
       </w:rPr>
     </w:lvl>
   </w:abstractNum>
-  <w:abstractNum w:abstractNumId="9" w15:restartNumberingAfterBreak="0">
+  <w:abstractNum w:abstractNumId="10" w15:restartNumberingAfterBreak="0">
     <w:nsid w:val="1E067356"/>
     <w:multiLevelType w:val="hybridMultilevel"/>
     <w:tmpl w:val="0FCC8870"/>
@@ -3709,7 +4525,7 @@
       </w:pPr>
     </w:lvl>
   </w:abstractNum>
-  <w:abstractNum w:abstractNumId="10" w15:restartNumberingAfterBreak="0">
+  <w:abstractNum w:abstractNumId="11" w15:restartNumberingAfterBreak="0">
     <w:nsid w:val="20E5374D"/>
     <w:multiLevelType w:val="hybridMultilevel"/>
     <w:tmpl w:val="F9D6316A"/>
@@ -3798,7 +4614,7 @@
       </w:pPr>
     </w:lvl>
   </w:abstractNum>
-  <w:abstractNum w:abstractNumId="11" w15:restartNumberingAfterBreak="0">
+  <w:abstractNum w:abstractNumId="12" w15:restartNumberingAfterBreak="0">
     <w:nsid w:val="2708148F"/>
     <w:multiLevelType w:val="hybridMultilevel"/>
     <w:tmpl w:val="249AB262"/>
@@ -3887,7 +4703,7 @@
       </w:pPr>
     </w:lvl>
   </w:abstractNum>
-  <w:abstractNum w:abstractNumId="12" w15:restartNumberingAfterBreak="0">
+  <w:abstractNum w:abstractNumId="13" w15:restartNumberingAfterBreak="0">
     <w:nsid w:val="27FA5676"/>
     <w:multiLevelType w:val="hybridMultilevel"/>
     <w:tmpl w:val="15DAD540"/>
@@ -3976,7 +4792,7 @@
       </w:pPr>
     </w:lvl>
   </w:abstractNum>
-  <w:abstractNum w:abstractNumId="13" w15:restartNumberingAfterBreak="0">
+  <w:abstractNum w:abstractNumId="14" w15:restartNumberingAfterBreak="0">
     <w:nsid w:val="28B137C3"/>
     <w:multiLevelType w:val="hybridMultilevel"/>
     <w:tmpl w:val="15A855A6"/>
@@ -4088,7 +4904,7 @@
       </w:rPr>
     </w:lvl>
   </w:abstractNum>
-  <w:abstractNum w:abstractNumId="14" w15:restartNumberingAfterBreak="0">
+  <w:abstractNum w:abstractNumId="15" w15:restartNumberingAfterBreak="0">
     <w:nsid w:val="30474E2A"/>
     <w:multiLevelType w:val="hybridMultilevel"/>
     <w:tmpl w:val="7B56F948"/>
@@ -4200,7 +5016,7 @@
       </w:rPr>
     </w:lvl>
   </w:abstractNum>
-  <w:abstractNum w:abstractNumId="15" w15:restartNumberingAfterBreak="0">
+  <w:abstractNum w:abstractNumId="16" w15:restartNumberingAfterBreak="0">
     <w:nsid w:val="37C24733"/>
     <w:multiLevelType w:val="hybridMultilevel"/>
     <w:tmpl w:val="5CB2A986"/>
@@ -4289,7 +5105,7 @@
       </w:pPr>
     </w:lvl>
   </w:abstractNum>
-  <w:abstractNum w:abstractNumId="16" w15:restartNumberingAfterBreak="0">
+  <w:abstractNum w:abstractNumId="17" w15:restartNumberingAfterBreak="0">
     <w:nsid w:val="3CE138C4"/>
     <w:multiLevelType w:val="hybridMultilevel"/>
     <w:tmpl w:val="B546BA60"/>
@@ -4378,7 +5194,7 @@
       </w:pPr>
     </w:lvl>
   </w:abstractNum>
-  <w:abstractNum w:abstractNumId="17" w15:restartNumberingAfterBreak="0">
+  <w:abstractNum w:abstractNumId="18" w15:restartNumberingAfterBreak="0">
     <w:nsid w:val="3E771091"/>
     <w:multiLevelType w:val="hybridMultilevel"/>
     <w:tmpl w:val="298096EE"/>
@@ -4467,7 +5283,7 @@
       </w:pPr>
     </w:lvl>
   </w:abstractNum>
-  <w:abstractNum w:abstractNumId="18" w15:restartNumberingAfterBreak="0">
+  <w:abstractNum w:abstractNumId="19" w15:restartNumberingAfterBreak="0">
     <w:nsid w:val="46DF2382"/>
     <w:multiLevelType w:val="hybridMultilevel"/>
     <w:tmpl w:val="30B04808"/>
@@ -4580,7 +5396,7 @@
       </w:rPr>
     </w:lvl>
   </w:abstractNum>
-  <w:abstractNum w:abstractNumId="19" w15:restartNumberingAfterBreak="0">
+  <w:abstractNum w:abstractNumId="20" w15:restartNumberingAfterBreak="0">
     <w:nsid w:val="4D7F4744"/>
     <w:multiLevelType w:val="hybridMultilevel"/>
     <w:tmpl w:val="7DE65258"/>
@@ -4693,7 +5509,7 @@
       </w:rPr>
     </w:lvl>
   </w:abstractNum>
-  <w:abstractNum w:abstractNumId="20" w15:restartNumberingAfterBreak="0">
+  <w:abstractNum w:abstractNumId="21" w15:restartNumberingAfterBreak="0">
     <w:nsid w:val="543AF3CF"/>
     <w:multiLevelType w:val="hybridMultilevel"/>
     <w:tmpl w:val="FFFFFFFF"/>
@@ -4744,7 +5560,7 @@
       <w:lvlJc w:val="left"/>
     </w:lvl>
   </w:abstractNum>
-  <w:abstractNum w:abstractNumId="21" w15:restartNumberingAfterBreak="0">
+  <w:abstractNum w:abstractNumId="22" w15:restartNumberingAfterBreak="0">
     <w:nsid w:val="5D374813"/>
     <w:multiLevelType w:val="hybridMultilevel"/>
     <w:tmpl w:val="65423198"/>
@@ -4833,7 +5649,7 @@
       </w:pPr>
     </w:lvl>
   </w:abstractNum>
-  <w:abstractNum w:abstractNumId="22" w15:restartNumberingAfterBreak="0">
+  <w:abstractNum w:abstractNumId="23" w15:restartNumberingAfterBreak="0">
     <w:nsid w:val="64A9625D"/>
     <w:multiLevelType w:val="hybridMultilevel"/>
     <w:tmpl w:val="A7969678"/>
@@ -4946,7 +5762,7 @@
       </w:rPr>
     </w:lvl>
   </w:abstractNum>
-  <w:abstractNum w:abstractNumId="23" w15:restartNumberingAfterBreak="0">
+  <w:abstractNum w:abstractNumId="24" w15:restartNumberingAfterBreak="0">
     <w:nsid w:val="65886D72"/>
     <w:multiLevelType w:val="hybridMultilevel"/>
     <w:tmpl w:val="08B6A384"/>
@@ -5059,7 +5875,7 @@
       </w:rPr>
     </w:lvl>
   </w:abstractNum>
-  <w:abstractNum w:abstractNumId="24" w15:restartNumberingAfterBreak="0">
+  <w:abstractNum w:abstractNumId="25" w15:restartNumberingAfterBreak="0">
     <w:nsid w:val="76200527"/>
     <w:multiLevelType w:val="hybridMultilevel"/>
     <w:tmpl w:val="ED7C482A"/>
@@ -5150,7 +5966,7 @@
       </w:pPr>
     </w:lvl>
   </w:abstractNum>
-  <w:abstractNum w:abstractNumId="25" w15:restartNumberingAfterBreak="0">
+  <w:abstractNum w:abstractNumId="26" w15:restartNumberingAfterBreak="0">
     <w:nsid w:val="76321BAD"/>
     <w:multiLevelType w:val="hybridMultilevel"/>
     <w:tmpl w:val="FFFFFFFF"/>
@@ -5203,7 +6019,7 @@
       <w:lvlJc w:val="left"/>
     </w:lvl>
   </w:abstractNum>
-  <w:abstractNum w:abstractNumId="26" w15:restartNumberingAfterBreak="0">
+  <w:abstractNum w:abstractNumId="27" w15:restartNumberingAfterBreak="0">
     <w:nsid w:val="7675349F"/>
     <w:multiLevelType w:val="hybridMultilevel"/>
     <w:tmpl w:val="B8C03C38"/>
@@ -5317,37 +6133,37 @@
     </w:lvl>
   </w:abstractNum>
   <w:num w:numId="1" w16cid:durableId="54085166">
-    <w:abstractNumId w:val="17"/>
+    <w:abstractNumId w:val="18"/>
   </w:num>
   <w:num w:numId="2" w16cid:durableId="771704960">
-    <w:abstractNumId w:val="9"/>
+    <w:abstractNumId w:val="10"/>
   </w:num>
   <w:num w:numId="3" w16cid:durableId="36659450">
     <w:abstractNumId w:val="7"/>
   </w:num>
   <w:num w:numId="4" w16cid:durableId="1168250280">
-    <w:abstractNumId w:val="24"/>
+    <w:abstractNumId w:val="25"/>
   </w:num>
   <w:num w:numId="5" w16cid:durableId="1312561548">
-    <w:abstractNumId w:val="21"/>
+    <w:abstractNumId w:val="22"/>
   </w:num>
   <w:num w:numId="6" w16cid:durableId="979387580">
-    <w:abstractNumId w:val="11"/>
+    <w:abstractNumId w:val="12"/>
   </w:num>
   <w:num w:numId="7" w16cid:durableId="1997108700">
-    <w:abstractNumId w:val="16"/>
+    <w:abstractNumId w:val="17"/>
   </w:num>
   <w:num w:numId="8" w16cid:durableId="597373167">
     <w:abstractNumId w:val="0"/>
   </w:num>
   <w:num w:numId="9" w16cid:durableId="828253352">
-    <w:abstractNumId w:val="12"/>
+    <w:abstractNumId w:val="13"/>
   </w:num>
   <w:num w:numId="10" w16cid:durableId="290526580">
-    <w:abstractNumId w:val="18"/>
+    <w:abstractNumId w:val="19"/>
   </w:num>
   <w:num w:numId="11" w16cid:durableId="905188978">
-    <w:abstractNumId w:val="25"/>
+    <w:abstractNumId w:val="26"/>
   </w:num>
   <w:num w:numId="12" w16cid:durableId="208422896">
     <w:abstractNumId w:val="5"/>
@@ -5356,7 +6172,7 @@
     <w:abstractNumId w:val="1"/>
   </w:num>
   <w:num w:numId="14" w16cid:durableId="970331773">
-    <w:abstractNumId w:val="22"/>
+    <w:abstractNumId w:val="23"/>
   </w:num>
   <w:num w:numId="15" w16cid:durableId="373580322">
     <w:abstractNumId w:val="6"/>
@@ -5365,37 +6181,40 @@
     <w:abstractNumId w:val="4"/>
   </w:num>
   <w:num w:numId="17" w16cid:durableId="1100376778">
-    <w:abstractNumId w:val="20"/>
+    <w:abstractNumId w:val="21"/>
   </w:num>
   <w:num w:numId="18" w16cid:durableId="445776158">
     <w:abstractNumId w:val="3"/>
   </w:num>
   <w:num w:numId="19" w16cid:durableId="2006475064">
-    <w:abstractNumId w:val="26"/>
+    <w:abstractNumId w:val="27"/>
   </w:num>
   <w:num w:numId="20" w16cid:durableId="1540626298">
     <w:abstractNumId w:val="2"/>
   </w:num>
   <w:num w:numId="21" w16cid:durableId="1380015770">
-    <w:abstractNumId w:val="10"/>
+    <w:abstractNumId w:val="11"/>
   </w:num>
   <w:num w:numId="22" w16cid:durableId="21058809">
+    <w:abstractNumId w:val="16"/>
+  </w:num>
+  <w:num w:numId="23" w16cid:durableId="1641839936">
+    <w:abstractNumId w:val="14"/>
+  </w:num>
+  <w:num w:numId="24" w16cid:durableId="1820414900">
     <w:abstractNumId w:val="15"/>
   </w:num>
-  <w:num w:numId="23" w16cid:durableId="1641839936">
-    <w:abstractNumId w:val="13"/>
-  </w:num>
-  <w:num w:numId="24" w16cid:durableId="1820414900">
-    <w:abstractNumId w:val="14"/>
-  </w:num>
   <w:num w:numId="25" w16cid:durableId="178009650">
-    <w:abstractNumId w:val="23"/>
+    <w:abstractNumId w:val="24"/>
   </w:num>
   <w:num w:numId="26" w16cid:durableId="401758200">
-    <w:abstractNumId w:val="8"/>
+    <w:abstractNumId w:val="9"/>
   </w:num>
   <w:num w:numId="27" w16cid:durableId="207298790">
-    <w:abstractNumId w:val="19"/>
+    <w:abstractNumId w:val="20"/>
+  </w:num>
+  <w:num w:numId="28" w16cid:durableId="1480613280">
+    <w:abstractNumId w:val="8"/>
   </w:num>
 </w:numbering>
 </file>

</xml_diff>